<commit_message>
improvements to er and documentation
</commit_message>
<xml_diff>
--- a/Documentazione.docx
+++ b/Documentazione.docx
@@ -18,15 +18,62 @@
         <w:spacing w:line="240" w:lineRule="auto"/>
       </w:pPr>
       <w:r>
-        <w:t>Il database serve per gestire una catena nota di negozi che si occupano della vendita di cd musicali.</w:t>
-      </w:r>
-    </w:p>
-    <w:p>
-      <w:pPr>
-        <w:spacing w:line="240" w:lineRule="auto"/>
-      </w:pPr>
-      <w:r>
-        <w:t xml:space="preserve">In particolare interessa gestire una catena di filiali, che si riforniscono a vicenda in caso di bisogno. Ogni filiale espone dei cd musicali. </w:t>
+        <w:t>Il database serve per gestire una catena nota di negozi</w:t>
+      </w:r>
+      <w:r>
+        <w:t xml:space="preserve"> (internazionale)</w:t>
+      </w:r>
+      <w:r>
+        <w:t xml:space="preserve"> che si occupano della vendita di cd musicali.</w:t>
+      </w:r>
+    </w:p>
+    <w:p>
+      <w:pPr>
+        <w:spacing w:line="240" w:lineRule="auto"/>
+      </w:pPr>
+      <w:r>
+        <w:t>In particolare interessa gestire una catena di filiali, che si riforniscono a vicenda in caso di bisogno. Ogni filiale espone dei cd musicali.</w:t>
+      </w:r>
+    </w:p>
+    <w:p>
+      <w:pPr>
+        <w:spacing w:line="240" w:lineRule="auto"/>
+      </w:pPr>
+      <w:r>
+        <w:t xml:space="preserve">Delle filiali si memorizzano: il codice (univoco) della filiale e il numero di </w:t>
+      </w:r>
+      <w:proofErr w:type="gramStart"/>
+      <w:r>
+        <w:t>telefono .</w:t>
+      </w:r>
+      <w:proofErr w:type="gramEnd"/>
+      <w:r>
+        <w:t xml:space="preserve"> </w:t>
+      </w:r>
+    </w:p>
+    <w:p>
+      <w:pPr>
+        <w:spacing w:line="240" w:lineRule="auto"/>
+      </w:pPr>
+      <w:r>
+        <w:t xml:space="preserve">Ogni filiale possiede del personale: dirigenti e dipendenti. Un </w:t>
+      </w:r>
+      <w:r>
+        <w:t>dirigente</w:t>
+      </w:r>
+      <w:r>
+        <w:t xml:space="preserve"> dirige una e una sola filiale, mentre in una filiale possono lavorare più dipendenti.  Dipendenti e dirigenti possiedono un costo orario. Deve essere quindi possibile calcolare il costo totale del personale per ogni filiale.</w:t>
+      </w:r>
+    </w:p>
+    <w:p>
+      <w:pPr>
+        <w:spacing w:line="240" w:lineRule="auto"/>
+      </w:pPr>
+      <w:r>
+        <w:t xml:space="preserve">Siccome è una catena di negozi internazionale, interessano gestire anche le località in cui si trovano le varie filiali. Una filiale è localizzata quindi in una città, mentre in una città possono esserci più filiali. Una città appartiene ad una provincia, la quale è unica all’interno dello stato di appartenenza. </w:t>
+      </w:r>
+      <w:r>
+        <w:t xml:space="preserve"> </w:t>
       </w:r>
     </w:p>
     <w:p>
@@ -37,31 +84,104 @@
         <w:t xml:space="preserve">Il cd musicale è visto come generale e non specifico. Del cd musicale si memorizza quindi </w:t>
       </w:r>
       <w:r>
-        <w:t xml:space="preserve">il nome, la durata e il numero dei brani. </w:t>
-      </w:r>
-    </w:p>
-    <w:p>
-      <w:pPr>
-        <w:spacing w:line="240" w:lineRule="auto"/>
-      </w:pPr>
-      <w:r>
-        <w:t>Interessano gestire anche le band che hanno scritto i cd, delle quali si memorizzano nome e data fondazione</w:t>
+        <w:t>il nome, la durata</w:t>
+      </w:r>
+      <w:r>
+        <w:t xml:space="preserve">, </w:t>
+      </w:r>
+      <w:r>
+        <w:t>il numero dei brani</w:t>
+      </w:r>
+      <w:r>
+        <w:t xml:space="preserve"> e il prezzo cad. </w:t>
+      </w:r>
+      <w:bookmarkStart w:id="0" w:name="_GoBack"/>
+      <w:bookmarkEnd w:id="0"/>
+      <w:r>
+        <w:t xml:space="preserve">  </w:t>
+      </w:r>
+    </w:p>
+    <w:p>
+      <w:pPr>
+        <w:spacing w:line="240" w:lineRule="auto"/>
+      </w:pPr>
+      <w:r>
+        <w:t>Viene gestito anche il genere musicale dei cd</w:t>
+      </w:r>
+      <w:r>
+        <w:t xml:space="preserve"> musicali;</w:t>
+      </w:r>
+      <w:r>
+        <w:t xml:space="preserve"> del genere si memorizza: il nome (univoco), la popolarità in cui era in voga il genere musicale, e gli strumenti tipici utilizzati in quel determinato genere. Un cd musicale aderisce quindi a molti generi musicali e a un genere musicale possono appartenere molti cd</w:t>
+      </w:r>
+      <w:r>
+        <w:t xml:space="preserve"> musicali</w:t>
+      </w:r>
+      <w:r>
+        <w:t>.</w:t>
+      </w:r>
+    </w:p>
+    <w:p>
+      <w:pPr>
+        <w:spacing w:line="240" w:lineRule="auto"/>
+      </w:pPr>
+      <w:r>
+        <w:t>Interessano gestire anche le band che hanno scritto i cd, delle quali si memorizzano nome</w:t>
+      </w:r>
+      <w:r>
+        <w:t>,</w:t>
+      </w:r>
+      <w:r>
+        <w:t xml:space="preserve"> data</w:t>
+      </w:r>
+      <w:r>
+        <w:t xml:space="preserve"> di</w:t>
+      </w:r>
+      <w:r>
+        <w:t xml:space="preserve"> fondazione</w:t>
       </w:r>
       <w:r>
         <w:t xml:space="preserve"> e numero membri</w:t>
       </w:r>
       <w:r>
-        <w:t xml:space="preserve">. Una band può appartenere ad una casa discografica, della quale si memorizza data </w:t>
+        <w:t>. Una band può appartenere ad una casa discografica, della quale si memorizza</w:t>
+      </w:r>
+      <w:r>
+        <w:t>no:</w:t>
+      </w:r>
+      <w:r>
+        <w:t xml:space="preserve"> </w:t>
+      </w:r>
+      <w:r>
+        <w:t>anno di</w:t>
+      </w:r>
+      <w:r>
+        <w:t xml:space="preserve"> </w:t>
       </w:r>
       <w:proofErr w:type="gramStart"/>
       <w:r>
-        <w:t>fondazione,  nome</w:t>
+        <w:t>fondazione</w:t>
+      </w:r>
+      <w:r>
+        <w:t>,</w:t>
+      </w:r>
+      <w:r>
+        <w:t xml:space="preserve">  nome</w:t>
       </w:r>
       <w:proofErr w:type="gramEnd"/>
       <w:r>
         <w:t xml:space="preserve"> (univoco)</w:t>
       </w:r>
       <w:r>
+        <w:t xml:space="preserve"> e indirizzo della sede princip</w:t>
+      </w:r>
+      <w:r>
+        <w:t>a</w:t>
+      </w:r>
+      <w:r>
+        <w:t>le</w:t>
+      </w:r>
+      <w:r>
         <w:t>.</w:t>
       </w:r>
     </w:p>
@@ -70,26 +190,93 @@
         <w:spacing w:line="240" w:lineRule="auto"/>
       </w:pPr>
       <w:r>
-        <w:t xml:space="preserve">Della band si è scelto di utilizzare come chiave primaria un codice </w:t>
-      </w:r>
-      <w:proofErr w:type="spellStart"/>
-      <w:r>
-        <w:t>anzichè</w:t>
-      </w:r>
-      <w:proofErr w:type="spellEnd"/>
-      <w:r>
-        <w:t xml:space="preserve"> il nome, siccome esistono band con lo stesso nome. </w:t>
-      </w:r>
-      <w:r>
-        <w:t xml:space="preserve">Per il cd invece si è utilizzato il codice della band e il nome come chiave primaria, siccome esistono diversi cd con lo stesso nome. </w:t>
-      </w:r>
-    </w:p>
-    <w:p>
-      <w:pPr>
-        <w:spacing w:line="240" w:lineRule="auto"/>
-      </w:pPr>
-      <w:r>
-        <w:t>Ogni filiale possiede del personale: dirigenti e dipendenti. Un dirigente dirige una e una sola filiale, mentre in una filiale possono lavorare più dipendenti.</w:t>
+        <w:t>Per band e cd musicali occorre gestire il fatto che i nomi di entrambi non sono univoci. Converrà quindi utilizzare un codice per la band (univoco) e identificare il nome del cd attraverso la band di appartenenza. In questo modo non potranno esistere due cd con stesso nome e band nel database, ma potranno esistere due cd con lo stesso nome e due band con lo stesso nome.</w:t>
+      </w:r>
+    </w:p>
+    <w:p>
+      <w:pPr>
+        <w:spacing w:line="240" w:lineRule="auto"/>
+      </w:pPr>
+      <w:r>
+        <w:t>Il cliente acquista</w:t>
+      </w:r>
+      <w:r>
+        <w:t xml:space="preserve"> quindi</w:t>
+      </w:r>
+      <w:r>
+        <w:t xml:space="preserve"> un carrello, il quale contiene dei cd musicali. Il carrello è identificato da</w:t>
+      </w:r>
+      <w:r>
+        <w:t>:</w:t>
+      </w:r>
+      <w:r>
+        <w:t xml:space="preserve"> un codice</w:t>
+      </w:r>
+      <w:r>
+        <w:t xml:space="preserve"> (</w:t>
+      </w:r>
+      <w:r>
+        <w:t>unico per un determinato cliente</w:t>
+      </w:r>
+      <w:proofErr w:type="gramStart"/>
+      <w:r>
+        <w:t>)</w:t>
+      </w:r>
+      <w:r>
+        <w:t>,  un</w:t>
+      </w:r>
+      <w:proofErr w:type="gramEnd"/>
+      <w:r>
+        <w:t xml:space="preserve"> </w:t>
+      </w:r>
+      <w:r>
+        <w:t>importo totale</w:t>
+      </w:r>
+      <w:r>
+        <w:t xml:space="preserve"> e il numero di prodotti al suo interno</w:t>
+      </w:r>
+      <w:r>
+        <w:t xml:space="preserve">. Il carrello può essere soggetto a buoni sconto, in particolare un carrello può essere soggetto ad un solo buono sconto e un buono sconto </w:t>
+      </w:r>
+      <w:r>
+        <w:t>è</w:t>
+      </w:r>
+      <w:r>
+        <w:t xml:space="preserve"> utilizzato per un solo carrello.</w:t>
+      </w:r>
+    </w:p>
+    <w:p>
+      <w:pPr>
+        <w:spacing w:line="240" w:lineRule="auto"/>
+      </w:pPr>
+      <w:r>
+        <w:t>Il buono sconto è identificato da un codice (univoco), una data di</w:t>
+      </w:r>
+      <w:r>
+        <w:t xml:space="preserve"> fine</w:t>
+      </w:r>
+      <w:r>
+        <w:t xml:space="preserve"> validità e il valore dello sconto in percentuale. </w:t>
+      </w:r>
+    </w:p>
+    <w:p>
+      <w:pPr>
+        <w:spacing w:line="240" w:lineRule="auto"/>
+      </w:pPr>
+      <w:r>
+        <w:t>Un cliente deve poter anche noleggiare dei cd musicali, in particolare interessa gestire i</w:t>
+      </w:r>
+      <w:r>
+        <w:t>l</w:t>
+      </w:r>
+      <w:r>
+        <w:t xml:space="preserve"> vincol</w:t>
+      </w:r>
+      <w:r>
+        <w:t>o</w:t>
+      </w:r>
+      <w:r>
+        <w:t xml:space="preserve"> che un cliente, in una certa data può noleggiare un solo cd musicale.</w:t>
       </w:r>
     </w:p>
     <w:p>
@@ -98,8 +285,6 @@
           <w:u w:val="single"/>
         </w:rPr>
       </w:pPr>
-      <w:bookmarkStart w:id="0" w:name="_GoBack"/>
-      <w:bookmarkEnd w:id="0"/>
     </w:p>
     <w:p>
       <w:pPr>
@@ -883,7 +1068,7 @@
 </file>
 
 <file path=customXml/itemProps1.xml><?xml version="1.0" encoding="utf-8"?>
-<ds:datastoreItem xmlns:ds="http://schemas.openxmlformats.org/officeDocument/2006/customXml" ds:itemID="{EBE39AAE-F21D-466E-8BA8-B56FFF143D96}">
+<ds:datastoreItem xmlns:ds="http://schemas.openxmlformats.org/officeDocument/2006/customXml" ds:itemID="{74111584-6D4D-4249-AA6D-669FB3484991}">
   <ds:schemaRefs>
     <ds:schemaRef ds:uri="http://schemas.openxmlformats.org/officeDocument/2006/bibliography"/>
   </ds:schemaRefs>

</xml_diff>

<commit_message>
improvements to the er diagram
</commit_message>
<xml_diff>
--- a/Documentazione.docx
+++ b/Documentazione.docx
@@ -16,272 +16,640 @@
     <w:p>
       <w:pPr>
         <w:spacing w:line="240" w:lineRule="auto"/>
-      </w:pPr>
-      <w:r>
+        <w:rPr>
+          <w:sz w:val="24"/>
+          <w:szCs w:val="24"/>
+        </w:rPr>
+      </w:pPr>
+      <w:r>
+        <w:rPr>
+          <w:sz w:val="24"/>
+          <w:szCs w:val="24"/>
+        </w:rPr>
         <w:t>Il database serve per gestire una catena nota di negozi</w:t>
       </w:r>
       <w:r>
+        <w:rPr>
+          <w:sz w:val="24"/>
+          <w:szCs w:val="24"/>
+        </w:rPr>
         <w:t xml:space="preserve"> (internazionale)</w:t>
       </w:r>
       <w:r>
-        <w:t xml:space="preserve"> che si occupano della vendita di cd musicali.</w:t>
+        <w:rPr>
+          <w:sz w:val="24"/>
+          <w:szCs w:val="24"/>
+        </w:rPr>
+        <w:t xml:space="preserve"> che si occupano della vendita di cd musicali</w:t>
+      </w:r>
+      <w:r>
+        <w:rPr>
+          <w:sz w:val="24"/>
+          <w:szCs w:val="24"/>
+        </w:rPr>
+        <w:t xml:space="preserve"> nelle varie città di interesse.</w:t>
       </w:r>
     </w:p>
     <w:p>
       <w:pPr>
         <w:spacing w:line="240" w:lineRule="auto"/>
-      </w:pPr>
-      <w:r>
+        <w:rPr>
+          <w:sz w:val="24"/>
+          <w:szCs w:val="24"/>
+        </w:rPr>
+      </w:pPr>
+    </w:p>
+    <w:p>
+      <w:pPr>
+        <w:spacing w:line="240" w:lineRule="auto"/>
+        <w:rPr>
+          <w:sz w:val="24"/>
+          <w:szCs w:val="24"/>
+        </w:rPr>
+      </w:pPr>
+      <w:r>
+        <w:rPr>
+          <w:sz w:val="24"/>
+          <w:szCs w:val="24"/>
+        </w:rPr>
         <w:t>In particolare interessa gestire una catena di filiali, che si riforniscono a vicenda in caso di bisogno. Ogni filiale espone dei cd musicali.</w:t>
       </w:r>
     </w:p>
     <w:p>
       <w:pPr>
         <w:spacing w:line="240" w:lineRule="auto"/>
-      </w:pPr>
-      <w:r>
-        <w:t xml:space="preserve">Delle filiali si memorizzano: il codice (univoco) della filiale e il numero di </w:t>
+        <w:rPr>
+          <w:sz w:val="24"/>
+          <w:szCs w:val="24"/>
+        </w:rPr>
+      </w:pPr>
+      <w:r>
+        <w:rPr>
+          <w:sz w:val="24"/>
+          <w:szCs w:val="24"/>
+        </w:rPr>
+        <w:t xml:space="preserve">Delle filiali si memorizzano: il codice (univoco) della filiale e il numero di telefono. </w:t>
+      </w:r>
+    </w:p>
+    <w:p>
+      <w:pPr>
+        <w:spacing w:line="240" w:lineRule="auto"/>
+        <w:rPr>
+          <w:sz w:val="24"/>
+          <w:szCs w:val="24"/>
+        </w:rPr>
+      </w:pPr>
+      <w:r>
+        <w:rPr>
+          <w:sz w:val="24"/>
+          <w:szCs w:val="24"/>
+        </w:rPr>
+        <w:t>Ogni filiale possiede del personale: dirigenti e dipendenti. Un dirigente dirige una e una sola filiale, mentre in una filiale possono lavorare più dipendenti.  Dipendenti e dirigenti possiedono un costo orario</w:t>
+      </w:r>
+      <w:r>
+        <w:rPr>
+          <w:sz w:val="24"/>
+          <w:szCs w:val="24"/>
+        </w:rPr>
+        <w:t>, che varia in base al grado</w:t>
+      </w:r>
+      <w:r>
+        <w:rPr>
+          <w:sz w:val="24"/>
+          <w:szCs w:val="24"/>
+        </w:rPr>
+        <w:t>. Deve essere quindi possibile calcolare il costo totale del personale per ogni filiale.</w:t>
+      </w:r>
+    </w:p>
+    <w:p>
+      <w:pPr>
+        <w:spacing w:line="240" w:lineRule="auto"/>
+        <w:rPr>
+          <w:sz w:val="24"/>
+          <w:szCs w:val="24"/>
+        </w:rPr>
+      </w:pPr>
+      <w:r>
+        <w:rPr>
+          <w:sz w:val="24"/>
+          <w:szCs w:val="24"/>
+        </w:rPr>
+        <w:t>Siccome è una catena di negozi internazionale, interessano gestire anche le località in cui si trovano le varie filiali. Una filiale è localizzata quindi in una città, mentre in una città possono esserci più filiali. Una città appartiene ad una provincia, la quale è unica all’interno dello stato di appartenenza</w:t>
+      </w:r>
+      <w:r>
+        <w:rPr>
+          <w:sz w:val="24"/>
+          <w:szCs w:val="24"/>
+        </w:rPr>
+        <w:t>.</w:t>
+      </w:r>
+    </w:p>
+    <w:p>
+      <w:pPr>
+        <w:spacing w:line="240" w:lineRule="auto"/>
+        <w:rPr>
+          <w:sz w:val="24"/>
+          <w:szCs w:val="24"/>
+        </w:rPr>
+      </w:pPr>
+      <w:r>
+        <w:rPr>
+          <w:sz w:val="24"/>
+          <w:szCs w:val="24"/>
+        </w:rPr>
+        <w:t>Della città interessa memorizzare: il nome, il numero degli abitanti e la dimensione; della provincia interessa memorizzare: il nome e lo stato di appartenenza</w:t>
+      </w:r>
+      <w:r>
+        <w:rPr>
+          <w:sz w:val="24"/>
+          <w:szCs w:val="24"/>
+        </w:rPr>
+        <w:t>.</w:t>
+      </w:r>
+    </w:p>
+    <w:p>
+      <w:pPr>
+        <w:spacing w:line="240" w:lineRule="auto"/>
+        <w:rPr>
+          <w:sz w:val="24"/>
+          <w:szCs w:val="24"/>
+        </w:rPr>
+      </w:pPr>
+      <w:r>
+        <w:rPr>
+          <w:sz w:val="24"/>
+          <w:szCs w:val="24"/>
+        </w:rPr>
+        <w:t xml:space="preserve">Il cd musicale è visto come generale e non specifico. Del cd musicale si memorizza quindi </w:t>
+      </w:r>
+      <w:r>
+        <w:rPr>
+          <w:sz w:val="24"/>
+          <w:szCs w:val="24"/>
+        </w:rPr>
+        <w:t>il nome, la durata</w:t>
+      </w:r>
+      <w:r>
+        <w:rPr>
+          <w:sz w:val="24"/>
+          <w:szCs w:val="24"/>
+        </w:rPr>
+        <w:t xml:space="preserve">, </w:t>
+      </w:r>
+      <w:r>
+        <w:rPr>
+          <w:sz w:val="24"/>
+          <w:szCs w:val="24"/>
+        </w:rPr>
+        <w:t>il numero dei brani</w:t>
+      </w:r>
+      <w:r>
+        <w:rPr>
+          <w:sz w:val="24"/>
+          <w:szCs w:val="24"/>
+        </w:rPr>
+        <w:t xml:space="preserve"> e il prezzo cad. </w:t>
+      </w:r>
+      <w:r>
+        <w:rPr>
+          <w:sz w:val="24"/>
+          <w:szCs w:val="24"/>
+        </w:rPr>
+        <w:t xml:space="preserve">  </w:t>
+      </w:r>
+    </w:p>
+    <w:p>
+      <w:pPr>
+        <w:spacing w:line="240" w:lineRule="auto"/>
+        <w:rPr>
+          <w:sz w:val="24"/>
+          <w:szCs w:val="24"/>
+        </w:rPr>
+      </w:pPr>
+      <w:r>
+        <w:rPr>
+          <w:sz w:val="24"/>
+          <w:szCs w:val="24"/>
+        </w:rPr>
+        <w:t>Viene gestito anche il genere musicale dei cd</w:t>
+      </w:r>
+      <w:r>
+        <w:rPr>
+          <w:sz w:val="24"/>
+          <w:szCs w:val="24"/>
+        </w:rPr>
+        <w:t xml:space="preserve"> musicali;</w:t>
+      </w:r>
+      <w:r>
+        <w:rPr>
+          <w:sz w:val="24"/>
+          <w:szCs w:val="24"/>
+        </w:rPr>
+        <w:t xml:space="preserve"> del genere si memorizza: il nome (univoco), la popolarità in cui era in voga il genere musicale, e gli strumenti tipici utilizzati in quel determinato genere. Un cd musicale aderisce quindi a molti generi musicali e a un genere musicale possono appartenere molti cd</w:t>
+      </w:r>
+      <w:r>
+        <w:rPr>
+          <w:sz w:val="24"/>
+          <w:szCs w:val="24"/>
+        </w:rPr>
+        <w:t xml:space="preserve"> musicali</w:t>
+      </w:r>
+      <w:r>
+        <w:rPr>
+          <w:sz w:val="24"/>
+          <w:szCs w:val="24"/>
+        </w:rPr>
+        <w:t>.</w:t>
+      </w:r>
+    </w:p>
+    <w:p>
+      <w:pPr>
+        <w:spacing w:line="240" w:lineRule="auto"/>
+        <w:rPr>
+          <w:sz w:val="24"/>
+          <w:szCs w:val="24"/>
+        </w:rPr>
+      </w:pPr>
+      <w:r>
+        <w:rPr>
+          <w:sz w:val="24"/>
+          <w:szCs w:val="24"/>
+        </w:rPr>
+        <w:t xml:space="preserve">Interessano gestire anche le band che hanno scritto i cd, </w:t>
+      </w:r>
+      <w:r>
+        <w:rPr>
+          <w:sz w:val="24"/>
+          <w:szCs w:val="24"/>
+          <w:u w:val="single"/>
+        </w:rPr>
+        <w:t>delle</w:t>
+      </w:r>
+      <w:r>
+        <w:rPr>
+          <w:sz w:val="24"/>
+          <w:szCs w:val="24"/>
+        </w:rPr>
+        <w:t xml:space="preserve"> quali si memorizzano nome</w:t>
+      </w:r>
+      <w:r>
+        <w:rPr>
+          <w:sz w:val="24"/>
+          <w:szCs w:val="24"/>
+        </w:rPr>
+        <w:t>,</w:t>
+      </w:r>
+      <w:r>
+        <w:rPr>
+          <w:sz w:val="24"/>
+          <w:szCs w:val="24"/>
+        </w:rPr>
+        <w:t xml:space="preserve"> data</w:t>
+      </w:r>
+      <w:r>
+        <w:rPr>
+          <w:sz w:val="24"/>
+          <w:szCs w:val="24"/>
+        </w:rPr>
+        <w:t xml:space="preserve"> di</w:t>
+      </w:r>
+      <w:r>
+        <w:rPr>
+          <w:sz w:val="24"/>
+          <w:szCs w:val="24"/>
+        </w:rPr>
+        <w:t xml:space="preserve"> fondazione</w:t>
+      </w:r>
+      <w:r>
+        <w:rPr>
+          <w:sz w:val="24"/>
+          <w:szCs w:val="24"/>
+        </w:rPr>
+        <w:t xml:space="preserve"> e numero membri</w:t>
+      </w:r>
+      <w:r>
+        <w:rPr>
+          <w:sz w:val="24"/>
+          <w:szCs w:val="24"/>
+        </w:rPr>
+        <w:t>. Una band può appartenere ad una casa discografica, della quale si memorizza</w:t>
+      </w:r>
+      <w:r>
+        <w:rPr>
+          <w:sz w:val="24"/>
+          <w:szCs w:val="24"/>
+        </w:rPr>
+        <w:t>no:</w:t>
+      </w:r>
+      <w:r>
+        <w:rPr>
+          <w:sz w:val="24"/>
+          <w:szCs w:val="24"/>
+        </w:rPr>
+        <w:t xml:space="preserve"> </w:t>
+      </w:r>
+      <w:r>
+        <w:rPr>
+          <w:sz w:val="24"/>
+          <w:szCs w:val="24"/>
+        </w:rPr>
+        <w:t>anno di</w:t>
+      </w:r>
+      <w:r>
+        <w:rPr>
+          <w:sz w:val="24"/>
+          <w:szCs w:val="24"/>
+        </w:rPr>
+        <w:t xml:space="preserve"> </w:t>
       </w:r>
       <w:proofErr w:type="gramStart"/>
       <w:r>
-        <w:t>telefono .</w:t>
+        <w:rPr>
+          <w:sz w:val="24"/>
+          <w:szCs w:val="24"/>
+        </w:rPr>
+        <w:t>fondazione</w:t>
+      </w:r>
+      <w:r>
+        <w:rPr>
+          <w:sz w:val="24"/>
+          <w:szCs w:val="24"/>
+        </w:rPr>
+        <w:t>,</w:t>
+      </w:r>
+      <w:r>
+        <w:rPr>
+          <w:sz w:val="24"/>
+          <w:szCs w:val="24"/>
+        </w:rPr>
+        <w:t xml:space="preserve">  nome</w:t>
       </w:r>
       <w:proofErr w:type="gramEnd"/>
       <w:r>
+        <w:rPr>
+          <w:sz w:val="24"/>
+          <w:szCs w:val="24"/>
+        </w:rPr>
+        <w:t xml:space="preserve"> (univoco)</w:t>
+      </w:r>
+      <w:r>
+        <w:rPr>
+          <w:sz w:val="24"/>
+          <w:szCs w:val="24"/>
+        </w:rPr>
+        <w:t xml:space="preserve"> e indirizzo della sede princip</w:t>
+      </w:r>
+      <w:r>
+        <w:rPr>
+          <w:sz w:val="24"/>
+          <w:szCs w:val="24"/>
+        </w:rPr>
+        <w:t>a</w:t>
+      </w:r>
+      <w:r>
+        <w:rPr>
+          <w:sz w:val="24"/>
+          <w:szCs w:val="24"/>
+        </w:rPr>
+        <w:t>le</w:t>
+      </w:r>
+      <w:r>
+        <w:rPr>
+          <w:sz w:val="24"/>
+          <w:szCs w:val="24"/>
+        </w:rPr>
+        <w:t>.</w:t>
+      </w:r>
+    </w:p>
+    <w:p>
+      <w:pPr>
+        <w:spacing w:line="240" w:lineRule="auto"/>
+        <w:rPr>
+          <w:sz w:val="24"/>
+          <w:szCs w:val="24"/>
+        </w:rPr>
+      </w:pPr>
+      <w:r>
+        <w:rPr>
+          <w:sz w:val="24"/>
+          <w:szCs w:val="24"/>
+        </w:rPr>
+        <w:t>Per band e cd musicali occorre gestire il fatto che i nomi di entrambi non sono univoci. Converrà quindi utilizzare un codice per la band (univoco) e identificare il nome del cd attraverso la band di appartenenza. In questo modo non potranno esistere due cd con stesso nome e band nel database, ma potranno esistere due cd con lo stesso nome e due band con lo stesso nome.</w:t>
+      </w:r>
+    </w:p>
+    <w:p>
+      <w:pPr>
+        <w:spacing w:line="240" w:lineRule="auto"/>
+        <w:rPr>
+          <w:sz w:val="24"/>
+          <w:szCs w:val="24"/>
+        </w:rPr>
+      </w:pPr>
+      <w:r>
+        <w:rPr>
+          <w:sz w:val="24"/>
+          <w:szCs w:val="24"/>
+        </w:rPr>
+        <w:t>Il cliente acquista</w:t>
+      </w:r>
+      <w:r>
+        <w:rPr>
+          <w:sz w:val="24"/>
+          <w:szCs w:val="24"/>
+        </w:rPr>
+        <w:t xml:space="preserve"> quindi</w:t>
+      </w:r>
+      <w:r>
+        <w:rPr>
+          <w:sz w:val="24"/>
+          <w:szCs w:val="24"/>
+        </w:rPr>
+        <w:t xml:space="preserve"> un carrello, il quale contiene dei cd musicali. Il carrello è identificato da</w:t>
+      </w:r>
+      <w:r>
+        <w:rPr>
+          <w:sz w:val="24"/>
+          <w:szCs w:val="24"/>
+        </w:rPr>
+        <w:t>:</w:t>
+      </w:r>
+      <w:r>
+        <w:rPr>
+          <w:sz w:val="24"/>
+          <w:szCs w:val="24"/>
+        </w:rPr>
+        <w:t xml:space="preserve"> un codice</w:t>
+      </w:r>
+      <w:r>
+        <w:rPr>
+          <w:sz w:val="24"/>
+          <w:szCs w:val="24"/>
+        </w:rPr>
+        <w:t xml:space="preserve"> (</w:t>
+      </w:r>
+      <w:r>
+        <w:rPr>
+          <w:sz w:val="24"/>
+          <w:szCs w:val="24"/>
+        </w:rPr>
+        <w:t>unico per un determinato cliente</w:t>
+      </w:r>
+      <w:proofErr w:type="gramStart"/>
+      <w:r>
+        <w:rPr>
+          <w:sz w:val="24"/>
+          <w:szCs w:val="24"/>
+        </w:rPr>
+        <w:t>)</w:t>
+      </w:r>
+      <w:r>
+        <w:rPr>
+          <w:sz w:val="24"/>
+          <w:szCs w:val="24"/>
+        </w:rPr>
+        <w:t>,  un</w:t>
+      </w:r>
+      <w:proofErr w:type="gramEnd"/>
+      <w:r>
+        <w:rPr>
+          <w:sz w:val="24"/>
+          <w:szCs w:val="24"/>
+        </w:rPr>
         <w:t xml:space="preserve"> </w:t>
       </w:r>
+      <w:r>
+        <w:rPr>
+          <w:sz w:val="24"/>
+          <w:szCs w:val="24"/>
+        </w:rPr>
+        <w:t>importo totale</w:t>
+      </w:r>
+      <w:r>
+        <w:rPr>
+          <w:sz w:val="24"/>
+          <w:szCs w:val="24"/>
+        </w:rPr>
+        <w:t xml:space="preserve"> e il numero di prodotti al suo interno</w:t>
+      </w:r>
+      <w:r>
+        <w:rPr>
+          <w:sz w:val="24"/>
+          <w:szCs w:val="24"/>
+        </w:rPr>
+        <w:t xml:space="preserve">. Il carrello può essere soggetto a buoni sconto, in particolare un carrello può essere soggetto ad un solo buono sconto e un buono sconto </w:t>
+      </w:r>
+      <w:r>
+        <w:rPr>
+          <w:sz w:val="24"/>
+          <w:szCs w:val="24"/>
+        </w:rPr>
+        <w:t>è</w:t>
+      </w:r>
+      <w:r>
+        <w:rPr>
+          <w:sz w:val="24"/>
+          <w:szCs w:val="24"/>
+        </w:rPr>
+        <w:t xml:space="preserve"> utilizzato per un solo carrello.</w:t>
+      </w:r>
     </w:p>
     <w:p>
       <w:pPr>
         <w:spacing w:line="240" w:lineRule="auto"/>
-      </w:pPr>
-      <w:r>
-        <w:t xml:space="preserve">Ogni filiale possiede del personale: dirigenti e dipendenti. Un </w:t>
-      </w:r>
-      <w:r>
-        <w:t>dirigente</w:t>
-      </w:r>
-      <w:r>
-        <w:t xml:space="preserve"> dirige una e una sola filiale, mentre in una filiale possono lavorare più dipendenti.  Dipendenti e dirigenti possiedono un costo orario. Deve essere quindi possibile calcolare il costo totale del personale per ogni filiale.</w:t>
+        <w:rPr>
+          <w:sz w:val="24"/>
+          <w:szCs w:val="24"/>
+        </w:rPr>
+      </w:pPr>
+      <w:r>
+        <w:rPr>
+          <w:sz w:val="24"/>
+          <w:szCs w:val="24"/>
+        </w:rPr>
+        <w:t>Il buono sconto è identificato da un codice (univoco), una data di</w:t>
+      </w:r>
+      <w:r>
+        <w:rPr>
+          <w:sz w:val="24"/>
+          <w:szCs w:val="24"/>
+        </w:rPr>
+        <w:t xml:space="preserve"> fine</w:t>
+      </w:r>
+      <w:r>
+        <w:rPr>
+          <w:sz w:val="24"/>
+          <w:szCs w:val="24"/>
+        </w:rPr>
+        <w:t xml:space="preserve"> validità e il valore dello sconto in percentuale. </w:t>
       </w:r>
     </w:p>
     <w:p>
       <w:pPr>
         <w:spacing w:line="240" w:lineRule="auto"/>
-      </w:pPr>
-      <w:r>
-        <w:t xml:space="preserve">Siccome è una catena di negozi internazionale, interessano gestire anche le località in cui si trovano le varie filiali. Una filiale è localizzata quindi in una città, mentre in una città possono esserci più filiali. Una città appartiene ad una provincia, la quale è unica all’interno dello stato di appartenenza. </w:t>
-      </w:r>
-      <w:r>
-        <w:t xml:space="preserve"> </w:t>
-      </w:r>
-    </w:p>
-    <w:p>
-      <w:pPr>
-        <w:spacing w:line="240" w:lineRule="auto"/>
-      </w:pPr>
-      <w:r>
-        <w:t xml:space="preserve">Il cd musicale è visto come generale e non specifico. Del cd musicale si memorizza quindi </w:t>
-      </w:r>
-      <w:r>
-        <w:t>il nome, la durata</w:t>
-      </w:r>
-      <w:r>
-        <w:t xml:space="preserve">, </w:t>
-      </w:r>
-      <w:r>
-        <w:t>il numero dei brani</w:t>
-      </w:r>
-      <w:r>
-        <w:t xml:space="preserve"> e il prezzo cad. </w:t>
+        <w:rPr>
+          <w:sz w:val="24"/>
+          <w:szCs w:val="24"/>
+          <w:u w:val="single"/>
+        </w:rPr>
+      </w:pPr>
+      <w:r>
+        <w:rPr>
+          <w:sz w:val="24"/>
+          <w:szCs w:val="24"/>
+        </w:rPr>
+        <w:lastRenderedPageBreak/>
+        <w:t>Un cliente deve poter anche noleggiare dei cd musicali, in particolare interessa gestire i</w:t>
+      </w:r>
+      <w:r>
+        <w:rPr>
+          <w:sz w:val="24"/>
+          <w:szCs w:val="24"/>
+        </w:rPr>
+        <w:t>l</w:t>
+      </w:r>
+      <w:r>
+        <w:rPr>
+          <w:sz w:val="24"/>
+          <w:szCs w:val="24"/>
+        </w:rPr>
+        <w:t xml:space="preserve"> vincol</w:t>
+      </w:r>
+      <w:r>
+        <w:rPr>
+          <w:sz w:val="24"/>
+          <w:szCs w:val="24"/>
+        </w:rPr>
+        <w:t>o</w:t>
+      </w:r>
+      <w:r>
+        <w:rPr>
+          <w:sz w:val="24"/>
+          <w:szCs w:val="24"/>
+        </w:rPr>
+        <w:t xml:space="preserve"> che un cliente, in una certa data può noleggiare un solo cd musicale.</w:t>
+      </w:r>
+      <w:r>
+        <w:rPr>
+          <w:sz w:val="24"/>
+          <w:szCs w:val="24"/>
+        </w:rPr>
+        <w:t xml:space="preserve"> Del noleggio si deve gestire anche la quantità di copie noleggiate</w:t>
       </w:r>
       <w:bookmarkStart w:id="0" w:name="_GoBack"/>
       <w:bookmarkEnd w:id="0"/>
       <w:r>
-        <w:t xml:space="preserve">  </w:t>
-      </w:r>
-    </w:p>
-    <w:p>
-      <w:pPr>
-        <w:spacing w:line="240" w:lineRule="auto"/>
-      </w:pPr>
-      <w:r>
-        <w:t>Viene gestito anche il genere musicale dei cd</w:t>
-      </w:r>
-      <w:r>
-        <w:t xml:space="preserve"> musicali;</w:t>
-      </w:r>
-      <w:r>
-        <w:t xml:space="preserve"> del genere si memorizza: il nome (univoco), la popolarità in cui era in voga il genere musicale, e gli strumenti tipici utilizzati in quel determinato genere. Un cd musicale aderisce quindi a molti generi musicali e a un genere musicale possono appartenere molti cd</w:t>
-      </w:r>
-      <w:r>
-        <w:t xml:space="preserve"> musicali</w:t>
-      </w:r>
-      <w:r>
+        <w:rPr>
+          <w:sz w:val="24"/>
+          <w:szCs w:val="24"/>
+        </w:rPr>
         <w:t>.</w:t>
       </w:r>
     </w:p>
     <w:p>
       <w:pPr>
-        <w:spacing w:line="240" w:lineRule="auto"/>
-      </w:pPr>
-      <w:r>
-        <w:t>Interessano gestire anche le band che hanno scritto i cd, delle quali si memorizzano nome</w:t>
-      </w:r>
-      <w:r>
-        <w:t>,</w:t>
-      </w:r>
-      <w:r>
-        <w:t xml:space="preserve"> data</w:t>
-      </w:r>
-      <w:r>
-        <w:t xml:space="preserve"> di</w:t>
-      </w:r>
-      <w:r>
-        <w:t xml:space="preserve"> fondazione</w:t>
-      </w:r>
-      <w:r>
-        <w:t xml:space="preserve"> e numero membri</w:t>
-      </w:r>
-      <w:r>
-        <w:t>. Una band può appartenere ad una casa discografica, della quale si memorizza</w:t>
-      </w:r>
-      <w:r>
-        <w:t>no:</w:t>
-      </w:r>
-      <w:r>
-        <w:t xml:space="preserve"> </w:t>
-      </w:r>
-      <w:r>
-        <w:t>anno di</w:t>
-      </w:r>
-      <w:r>
-        <w:t xml:space="preserve"> </w:t>
-      </w:r>
-      <w:proofErr w:type="gramStart"/>
-      <w:r>
-        <w:t>fondazione</w:t>
-      </w:r>
-      <w:r>
-        <w:t>,</w:t>
-      </w:r>
-      <w:r>
-        <w:t xml:space="preserve">  nome</w:t>
-      </w:r>
-      <w:proofErr w:type="gramEnd"/>
-      <w:r>
-        <w:t xml:space="preserve"> (univoco)</w:t>
-      </w:r>
-      <w:r>
-        <w:t xml:space="preserve"> e indirizzo della sede princip</w:t>
-      </w:r>
-      <w:r>
-        <w:t>a</w:t>
-      </w:r>
-      <w:r>
-        <w:t>le</w:t>
-      </w:r>
-      <w:r>
-        <w:t>.</w:t>
-      </w:r>
-    </w:p>
-    <w:p>
-      <w:pPr>
-        <w:spacing w:line="240" w:lineRule="auto"/>
-      </w:pPr>
-      <w:r>
-        <w:t>Per band e cd musicali occorre gestire il fatto che i nomi di entrambi non sono univoci. Converrà quindi utilizzare un codice per la band (univoco) e identificare il nome del cd attraverso la band di appartenenza. In questo modo non potranno esistere due cd con stesso nome e band nel database, ma potranno esistere due cd con lo stesso nome e due band con lo stesso nome.</w:t>
-      </w:r>
-    </w:p>
-    <w:p>
-      <w:pPr>
-        <w:spacing w:line="240" w:lineRule="auto"/>
-      </w:pPr>
-      <w:r>
-        <w:t>Il cliente acquista</w:t>
-      </w:r>
-      <w:r>
-        <w:t xml:space="preserve"> quindi</w:t>
-      </w:r>
-      <w:r>
-        <w:t xml:space="preserve"> un carrello, il quale contiene dei cd musicali. Il carrello è identificato da</w:t>
-      </w:r>
-      <w:r>
-        <w:t>:</w:t>
-      </w:r>
-      <w:r>
-        <w:t xml:space="preserve"> un codice</w:t>
-      </w:r>
-      <w:r>
-        <w:t xml:space="preserve"> (</w:t>
-      </w:r>
-      <w:r>
-        <w:t>unico per un determinato cliente</w:t>
-      </w:r>
-      <w:proofErr w:type="gramStart"/>
-      <w:r>
-        <w:t>)</w:t>
-      </w:r>
-      <w:r>
-        <w:t>,  un</w:t>
-      </w:r>
-      <w:proofErr w:type="gramEnd"/>
-      <w:r>
-        <w:t xml:space="preserve"> </w:t>
-      </w:r>
-      <w:r>
-        <w:t>importo totale</w:t>
-      </w:r>
-      <w:r>
-        <w:t xml:space="preserve"> e il numero di prodotti al suo interno</w:t>
-      </w:r>
-      <w:r>
-        <w:t xml:space="preserve">. Il carrello può essere soggetto a buoni sconto, in particolare un carrello può essere soggetto ad un solo buono sconto e un buono sconto </w:t>
-      </w:r>
-      <w:r>
-        <w:t>è</w:t>
-      </w:r>
-      <w:r>
-        <w:t xml:space="preserve"> utilizzato per un solo carrello.</w:t>
-      </w:r>
-    </w:p>
-    <w:p>
-      <w:pPr>
-        <w:spacing w:line="240" w:lineRule="auto"/>
-      </w:pPr>
-      <w:r>
-        <w:t>Il buono sconto è identificato da un codice (univoco), una data di</w:t>
-      </w:r>
-      <w:r>
-        <w:t xml:space="preserve"> fine</w:t>
-      </w:r>
-      <w:r>
-        <w:t xml:space="preserve"> validità e il valore dello sconto in percentuale. </w:t>
-      </w:r>
-    </w:p>
-    <w:p>
-      <w:pPr>
-        <w:spacing w:line="240" w:lineRule="auto"/>
-      </w:pPr>
-      <w:r>
-        <w:t>Un cliente deve poter anche noleggiare dei cd musicali, in particolare interessa gestire i</w:t>
-      </w:r>
-      <w:r>
-        <w:t>l</w:t>
-      </w:r>
-      <w:r>
-        <w:t xml:space="preserve"> vincol</w:t>
-      </w:r>
-      <w:r>
-        <w:t>o</w:t>
-      </w:r>
-      <w:r>
-        <w:t xml:space="preserve"> che un cliente, in una certa data può noleggiare un solo cd musicale.</w:t>
-      </w:r>
-    </w:p>
-    <w:p>
-      <w:pPr>
-        <w:rPr>
+        <w:rPr>
+          <w:sz w:val="24"/>
+          <w:szCs w:val="24"/>
           <w:u w:val="single"/>
         </w:rPr>
       </w:pPr>
@@ -289,6 +657,10 @@
     <w:p>
       <w:pPr>
         <w:spacing w:after="0"/>
+        <w:rPr>
+          <w:sz w:val="24"/>
+          <w:szCs w:val="24"/>
+        </w:rPr>
       </w:pPr>
     </w:p>
     <w:p>
@@ -1068,7 +1440,7 @@
 </file>
 
 <file path=customXml/itemProps1.xml><?xml version="1.0" encoding="utf-8"?>
-<ds:datastoreItem xmlns:ds="http://schemas.openxmlformats.org/officeDocument/2006/customXml" ds:itemID="{74111584-6D4D-4249-AA6D-669FB3484991}">
+<ds:datastoreItem xmlns:ds="http://schemas.openxmlformats.org/officeDocument/2006/customXml" ds:itemID="{EEE4DA06-6DC7-462C-81D0-D799F3C482CF}">
   <ds:schemaRefs>
     <ds:schemaRef ds:uri="http://schemas.openxmlformats.org/officeDocument/2006/bibliography"/>
   </ds:schemaRefs>

</xml_diff>

<commit_message>
improvements to the documentation
</commit_message>
<xml_diff>
--- a/Documentazione.docx
+++ b/Documentazione.docx
@@ -110,47 +110,45 @@
           <w:sz w:val="24"/>
           <w:szCs w:val="24"/>
         </w:rPr>
-        <w:t xml:space="preserve"> tener presente che se il magazzino è situato nella stessa provincia di altre due filiali e una delle due avvia una procedura di rifornimento di emegenza, allora le filiali daranno precedenza al magazzino e si riforniranno da quest’ultimo. </w:t>
-      </w:r>
-    </w:p>
-    <w:p>
-      <w:pPr>
-        <w:spacing w:line="240" w:lineRule="auto"/>
+        <w:t xml:space="preserve"> tener presente che se il magazzino è situato nella stessa provincia di altre due filiali e una delle due avvia una procedura di rifornimento di eme</w:t>
+      </w:r>
+      <w:r>
         <w:rPr>
           <w:sz w:val="24"/>
           <w:szCs w:val="24"/>
         </w:rPr>
-      </w:pPr>
+        <w:t>r</w:t>
+      </w:r>
       <w:r>
         <w:rPr>
           <w:sz w:val="24"/>
           <w:szCs w:val="24"/>
         </w:rPr>
-        <w:t>Dei magazzini si memorizzano: il codice (univoco) e l</w:t>
-      </w:r>
-      <w:r>
-        <w:rPr>
-          <w:rFonts w:hint="default"/>
+        <w:t xml:space="preserve">genza, allora le filiali daranno precedenza al magazzino e si riforniranno da quest’ultimo. </w:t>
+      </w:r>
+    </w:p>
+    <w:p>
+      <w:pPr>
+        <w:spacing w:line="240" w:lineRule="auto"/>
+        <w:rPr>
           <w:sz w:val="24"/>
           <w:szCs w:val="24"/>
         </w:rPr>
-        <w:t>’indirizzo (composto da: via, cap, città, num civico e provincia).</w:t>
-      </w:r>
-    </w:p>
-    <w:p>
-      <w:pPr>
-        <w:spacing w:line="240" w:lineRule="auto"/>
+      </w:pPr>
+      <w:r>
         <w:rPr>
           <w:sz w:val="24"/>
           <w:szCs w:val="24"/>
         </w:rPr>
-      </w:pPr>
-      <w:r>
-        <w:rPr>
+        <w:t>Dei magazzini si memorizzano: il codice (univoco) e l</w:t>
+      </w:r>
+      <w:r>
+        <w:rPr>
+          <w:rFonts w:hint="default"/>
           <w:sz w:val="24"/>
           <w:szCs w:val="24"/>
         </w:rPr>
-        <w:t>Ogni filiale è rifornita da un solo magazzino, mentre un magazzino rifornisce più filiali.</w:t>
+        <w:t>’indirizzo (composto da: via, cap, città, num civico e provincia).</w:t>
       </w:r>
     </w:p>
     <w:p>
@@ -166,38 +164,38 @@
           <w:sz w:val="24"/>
           <w:szCs w:val="24"/>
         </w:rPr>
-        <w:t>Delle filiali si memorizzano: il codice (univoco), il numero di telefono e l</w:t>
-      </w:r>
-      <w:r>
-        <w:rPr>
-          <w:rFonts w:hint="default"/>
+        <w:t>Ogni filiale è rifornita da un solo magazzino, mentre un magazzino rifornisce più filiali.</w:t>
+      </w:r>
+    </w:p>
+    <w:p>
+      <w:pPr>
+        <w:spacing w:line="240" w:lineRule="auto"/>
+        <w:rPr>
           <w:sz w:val="24"/>
           <w:szCs w:val="24"/>
         </w:rPr>
-        <w:t>’indirizzo</w:t>
-      </w:r>
+      </w:pPr>
       <w:r>
         <w:rPr>
           <w:sz w:val="24"/>
           <w:szCs w:val="24"/>
         </w:rPr>
-        <w:t xml:space="preserve">. </w:t>
-      </w:r>
-    </w:p>
-    <w:p>
-      <w:pPr>
-        <w:spacing w:line="240" w:lineRule="auto"/>
-        <w:rPr>
+        <w:t>Delle filiali si memorizzano: il codice (univoco), il numero di telefono e l</w:t>
+      </w:r>
+      <w:r>
+        <w:rPr>
+          <w:rFonts w:hint="default"/>
           <w:sz w:val="24"/>
           <w:szCs w:val="24"/>
         </w:rPr>
-      </w:pPr>
+        <w:t>’indirizzo</w:t>
+      </w:r>
       <w:r>
         <w:rPr>
           <w:sz w:val="24"/>
           <w:szCs w:val="24"/>
         </w:rPr>
-        <w:t>Ogni filiale possiede del personale: dirigenti e dipendenti. Un dirigente dirige una e una sola filiale, mentre in una filiale possono lavorare più dipendenti.  Dei dipendenti e dei dirigenti si memorizzano:  costo orario (un dirigente costerà di più di un dipendente), nome, cognome, codice fiscale, telefono e i dati di residenza. Deve essere quindi possibile calcolare il costo totale del personale per ogni filiale.</w:t>
+        <w:t xml:space="preserve">. </w:t>
       </w:r>
     </w:p>
     <w:p>
@@ -213,7 +211,7 @@
           <w:sz w:val="24"/>
           <w:szCs w:val="24"/>
         </w:rPr>
-        <w:t>Una filiale, oltre a venedere e noleggiare cd musicali, può anche sponsorizzare eventi musicali per aumentare la propria notorietà e quella della catena. In particolare una filiale sponsorizza molti eventi e un evento è sponsorizzato da una sola filiale.</w:t>
+        <w:t>Ogni filiale possiede del personale: dirigenti e dipendenti. Un dirigente dirige una e una sola filiale, mentre in una filiale possono lavorare più dipendenti.  Dei dipendenti e dei dirigenti si memorizzano:  costo orario (un dirigente costerà di più di un dipendente), nome, cognome, codice fiscale, telefono e i dati di residenza. Deve essere quindi possibile calcolare il costo totale del personale per ogni filiale.</w:t>
       </w:r>
     </w:p>
     <w:p>
@@ -229,7 +227,7 @@
           <w:sz w:val="24"/>
           <w:szCs w:val="24"/>
         </w:rPr>
-        <w:t>Un evento è caratterizzato da: località, data e nome.</w:t>
+        <w:t>Una filiale, oltre a venedere e noleggiare cd musicali, può anche sponsorizzare eventi musicali per aumentare la propria notorietà e quella della catena. In particolare una filiale sponsorizza molti eventi e un evento è sponsorizzato da una sola filiale.</w:t>
       </w:r>
     </w:p>
     <w:p>
@@ -245,7 +243,7 @@
           <w:sz w:val="24"/>
           <w:szCs w:val="24"/>
         </w:rPr>
-        <w:t>Del cd musicale si memorizza quindi il nome, la durata, il numero dei brani, il prezzo cad e la disponibilità di copie all’interno della filiale, in caso di assenza della disponibilità si avvierà una procedura di rifornimento del prodotto.</w:t>
+        <w:t>Un evento è caratterizzato da: località, data e nome.</w:t>
       </w:r>
     </w:p>
     <w:p>
@@ -261,22 +259,145 @@
           <w:sz w:val="24"/>
           <w:szCs w:val="24"/>
         </w:rPr>
-        <w:t>Viene gestito anche il genere musicale dei cd musicali; del genere si memorizza: il nome (univoco), l</w:t>
-      </w:r>
-      <w:r>
-        <w:rPr>
-          <w:rFonts w:hint="default"/>
+        <w:t>De</w:t>
+      </w:r>
+      <w:r>
+        <w:rPr>
           <w:sz w:val="24"/>
           <w:szCs w:val="24"/>
         </w:rPr>
-        <w:t>’anno di</w:t>
+        <w:t>i</w:t>
       </w:r>
       <w:r>
         <w:rPr>
           <w:sz w:val="24"/>
           <w:szCs w:val="24"/>
         </w:rPr>
-        <w:t xml:space="preserve"> popolarità in cui era in voga il genere musicale, e gli strumenti tipici utilizzati in quel determinato genere. Un cd musicale aderisce quindi a molti generi musicali e a un genere musicale possono appartenere molti cd musicali.</w:t>
+        <w:t xml:space="preserve"> cd musical</w:t>
+      </w:r>
+      <w:r>
+        <w:rPr>
+          <w:sz w:val="24"/>
+          <w:szCs w:val="24"/>
+        </w:rPr>
+        <w:t>i</w:t>
+      </w:r>
+      <w:r>
+        <w:rPr>
+          <w:sz w:val="24"/>
+          <w:szCs w:val="24"/>
+        </w:rPr>
+        <w:t xml:space="preserve"> </w:t>
+      </w:r>
+      <w:r>
+        <w:rPr>
+          <w:sz w:val="24"/>
+          <w:szCs w:val="24"/>
+        </w:rPr>
+        <w:t>interessa memorizzare:</w:t>
+      </w:r>
+      <w:r>
+        <w:rPr>
+          <w:sz w:val="24"/>
+          <w:szCs w:val="24"/>
+        </w:rPr>
+        <w:t xml:space="preserve"> il nome, la durata, il numero dei brani, il prezzo cad e la disponibilità di copie all’interno della filiale, in caso di assenza della disponibilità si avvierà una procedura di rifornimento del prodotto.</w:t>
+      </w:r>
+    </w:p>
+    <w:p>
+      <w:pPr>
+        <w:spacing w:line="240" w:lineRule="auto"/>
+        <w:rPr>
+          <w:sz w:val="24"/>
+          <w:szCs w:val="24"/>
+        </w:rPr>
+      </w:pPr>
+      <w:r>
+        <w:rPr>
+          <w:sz w:val="24"/>
+          <w:szCs w:val="24"/>
+        </w:rPr>
+        <w:t>Viene gestito anche il genere musicale dei cd</w:t>
+      </w:r>
+      <w:r>
+        <w:rPr>
+          <w:sz w:val="24"/>
+          <w:szCs w:val="24"/>
+        </w:rPr>
+        <w:t>,</w:t>
+      </w:r>
+      <w:r>
+        <w:rPr>
+          <w:sz w:val="24"/>
+          <w:szCs w:val="24"/>
+        </w:rPr>
+        <w:t xml:space="preserve"> del genere si memorizza: il nome (univoco), l</w:t>
+      </w:r>
+      <w:r>
+        <w:rPr>
+          <w:rFonts w:hint="default"/>
+          <w:sz w:val="24"/>
+          <w:szCs w:val="24"/>
+        </w:rPr>
+        <w:t>’anno di</w:t>
+      </w:r>
+      <w:r>
+        <w:rPr>
+          <w:sz w:val="24"/>
+          <w:szCs w:val="24"/>
+        </w:rPr>
+        <w:t xml:space="preserve"> popolarità in cui era in voga il genere musicale</w:t>
+      </w:r>
+      <w:r>
+        <w:rPr>
+          <w:sz w:val="24"/>
+          <w:szCs w:val="24"/>
+        </w:rPr>
+        <w:t>.</w:t>
+      </w:r>
+    </w:p>
+    <w:p>
+      <w:pPr>
+        <w:spacing w:line="240" w:lineRule="auto"/>
+        <w:rPr>
+          <w:sz w:val="24"/>
+          <w:szCs w:val="24"/>
+        </w:rPr>
+      </w:pPr>
+      <w:r>
+        <w:rPr>
+          <w:sz w:val="24"/>
+          <w:szCs w:val="24"/>
+        </w:rPr>
+        <w:t xml:space="preserve">Un cd musicale </w:t>
+      </w:r>
+      <w:r>
+        <w:rPr>
+          <w:sz w:val="24"/>
+          <w:szCs w:val="24"/>
+        </w:rPr>
+        <w:t xml:space="preserve">può aderire </w:t>
+      </w:r>
+      <w:r>
+        <w:rPr>
+          <w:sz w:val="24"/>
+          <w:szCs w:val="24"/>
+        </w:rPr>
+        <w:t>a molti generi musicali e a</w:t>
+      </w:r>
+      <w:r>
+        <w:rPr>
+          <w:sz w:val="24"/>
+          <w:szCs w:val="24"/>
+        </w:rPr>
+        <w:t>d</w:t>
+      </w:r>
+      <w:r>
+        <w:rPr>
+          <w:sz w:val="24"/>
+          <w:szCs w:val="24"/>
+        </w:rPr>
+        <w:t xml:space="preserve"> un genere musicale possono appartenere molti cd musicali.</w:t>
       </w:r>
     </w:p>
     <w:p>
@@ -366,84 +487,79 @@
         </w:rPr>
         <w:t>Infine per il cd musicale deve essere anche gestito lo studio di registrazione che si è occupato di produrre il cd.</w:t>
       </w:r>
-    </w:p>
-    <w:p>
-      <w:pPr>
-        <w:spacing w:line="240" w:lineRule="auto"/>
+      <w:r>
         <w:rPr>
           <w:sz w:val="24"/>
           <w:szCs w:val="24"/>
         </w:rPr>
-      </w:pPr>
+        <w:t xml:space="preserve"> </w:t>
+      </w:r>
       <w:r>
         <w:rPr>
           <w:sz w:val="24"/>
           <w:szCs w:val="24"/>
         </w:rPr>
-        <w:t>Dello studio di registrazione di memorizzano: nome e indirizzo. Un cd quindi è registrato da uno studio di registrazione e uno studio di registrazione registra molti cd, occorre tener memorizzato anche il costo della registrazione del cd.</w:t>
-      </w:r>
-    </w:p>
-    <w:p>
-      <w:pPr>
-        <w:spacing w:line="240" w:lineRule="auto"/>
+        <w:t>Dello studio di registrazione di memorizzano: nome e</w:t>
+      </w:r>
+      <w:r>
         <w:rPr>
           <w:sz w:val="24"/>
           <w:szCs w:val="24"/>
         </w:rPr>
-      </w:pPr>
+        <w:t xml:space="preserve"> </w:t>
+      </w:r>
       <w:r>
         <w:rPr>
           <w:sz w:val="24"/>
           <w:szCs w:val="24"/>
         </w:rPr>
-        <w:t>Il cliente acquista un carrello in una certa data, il quale contiene dei cd musicali. Il carrello è identificato da: un numero (unico se associato a un determinato cliente) e  un importo totale. Il carrello può essere soggetto a un buono sconto, il quale può essere utilizzato per un solo carrello, dopodichè il buono sconto perde di validità.</w:t>
-      </w:r>
-    </w:p>
-    <w:p>
-      <w:pPr>
-        <w:spacing w:line="240" w:lineRule="auto"/>
-        <w:rPr>
+        <w:t xml:space="preserve"> e l</w:t>
+      </w:r>
+      <w:r>
+        <w:rPr>
+          <w:rFonts w:hint="default"/>
           <w:sz w:val="24"/>
           <w:szCs w:val="24"/>
         </w:rPr>
-      </w:pPr>
+        <w:t>’indirizzo (composto da: via, cap, città, num civico e provincia)</w:t>
+      </w:r>
       <w:r>
         <w:rPr>
           <w:sz w:val="24"/>
           <w:szCs w:val="24"/>
         </w:rPr>
-        <w:t xml:space="preserve">La nota catena di negozi mette a disposizione quindi dei buoni sconto per i vari clienti. Il buono sconto è identificato da un codice (univoco), un attributo </w:t>
-      </w:r>
-      <w:r>
-        <w:rPr>
-          <w:rFonts w:hint="default"/>
+        <w:t>. Un cd quindi è registrato da uno studio di registrazione e uno studio di registrazione registra molti cd, occorre tener memorizzato anche il costo della registrazione del cd.</w:t>
+      </w:r>
+    </w:p>
+    <w:p>
+      <w:pPr>
+        <w:spacing w:line="240" w:lineRule="auto"/>
+        <w:rPr>
           <w:sz w:val="24"/>
           <w:szCs w:val="24"/>
         </w:rPr>
-        <w:t>booleano che indica se è valido o no e il valore dello sconto in percentuale</w:t>
-      </w:r>
+      </w:pPr>
       <w:r>
         <w:rPr>
           <w:sz w:val="24"/>
           <w:szCs w:val="24"/>
         </w:rPr>
-        <w:t xml:space="preserve">. </w:t>
-      </w:r>
-    </w:p>
-    <w:p>
-      <w:pPr>
-        <w:spacing w:line="240" w:lineRule="auto"/>
-        <w:rPr>
+        <w:t>E</w:t>
+      </w:r>
+      <w:r>
+        <w:rPr>
+          <w:rFonts w:hint="default"/>
           <w:sz w:val="24"/>
           <w:szCs w:val="24"/>
         </w:rPr>
-      </w:pPr>
+        <w:t xml:space="preserve">’ inoltre necessario gestire i clienti che acquistano i cd musicali con i propri rispettivi carrelli di acquisto. Dei clienti si memorizza: codice fiscale, nome, cognome e telefono. </w:t>
+      </w:r>
       <w:r>
         <w:rPr>
           <w:sz w:val="24"/>
           <w:szCs w:val="24"/>
         </w:rPr>
-        <w:t xml:space="preserve">Un cliente deve poter anche prendere in prestito dei cd musicali per poterli ascoltare e decidere se acquistarli successivamente oppure no. In particolare interessa gestire il vincolo che un cliente può prendere in prestito un cd una ed una sola volta. </w:t>
+        <w:t>Il cliente acquista un carrello in una certa data, il quale contiene dei cd musicali. Il carrello è identificato da un numero (unico se associato a un determinato cliente) e  un importo totale.</w:t>
       </w:r>
     </w:p>
     <w:p>
@@ -454,77 +570,244 @@
           <w:szCs w:val="24"/>
         </w:rPr>
       </w:pPr>
-    </w:p>
-    <w:p>
-      <w:pPr>
-        <w:spacing w:line="240" w:lineRule="auto"/>
+      <w:r>
         <w:rPr>
           <w:sz w:val="24"/>
           <w:szCs w:val="24"/>
         </w:rPr>
-      </w:pPr>
-    </w:p>
-    <w:p>
-      <w:pPr>
-        <w:spacing w:line="240" w:lineRule="auto"/>
+        <w:t>Inoltre l</w:t>
+      </w:r>
+      <w:r>
         <w:rPr>
           <w:sz w:val="24"/>
           <w:szCs w:val="24"/>
         </w:rPr>
-      </w:pPr>
-    </w:p>
-    <w:p>
-      <w:pPr>
-        <w:spacing w:line="240" w:lineRule="auto"/>
-        <w:rPr>
+        <w:t xml:space="preserve">a nota catena di negozi mette a disposizione dei buoni sconto per i vari clienti. Il buono sconto è identificato da un codice (univoco), un attributo </w:t>
+      </w:r>
+      <w:r>
+        <w:rPr>
+          <w:rFonts w:hint="default"/>
           <w:sz w:val="24"/>
           <w:szCs w:val="24"/>
         </w:rPr>
-      </w:pPr>
-    </w:p>
-    <w:p>
-      <w:pPr>
-        <w:spacing w:line="240" w:lineRule="auto"/>
-        <w:rPr>
+        <w:t>booleano che indica se è valido o</w:t>
+      </w:r>
+      <w:r>
+        <w:rPr>
+          <w:rFonts w:hint="default"/>
           <w:sz w:val="24"/>
           <w:szCs w:val="24"/>
         </w:rPr>
-      </w:pPr>
-    </w:p>
-    <w:p>
-      <w:pPr>
-        <w:spacing w:line="240" w:lineRule="auto"/>
-        <w:rPr>
+        <w:t>ppure</w:t>
+      </w:r>
+      <w:r>
+        <w:rPr>
+          <w:rFonts w:hint="default"/>
           <w:sz w:val="24"/>
           <w:szCs w:val="24"/>
         </w:rPr>
-      </w:pPr>
-    </w:p>
-    <w:p>
-      <w:pPr>
-        <w:spacing w:line="240" w:lineRule="auto"/>
+        <w:t xml:space="preserve"> no e il valore dello sconto in percentuale</w:t>
+      </w:r>
+      <w:r>
         <w:rPr>
           <w:sz w:val="24"/>
           <w:szCs w:val="24"/>
         </w:rPr>
-      </w:pPr>
-    </w:p>
-    <w:p>
-      <w:pPr>
-        <w:spacing w:line="240" w:lineRule="auto"/>
+        <w:t>.</w:t>
+      </w:r>
+      <w:r>
         <w:rPr>
           <w:sz w:val="24"/>
           <w:szCs w:val="24"/>
         </w:rPr>
-      </w:pPr>
-    </w:p>
-    <w:p>
-      <w:pPr>
-        <w:spacing w:line="240" w:lineRule="auto"/>
+        <w:t xml:space="preserve"> </w:t>
+      </w:r>
+      <w:r>
         <w:rPr>
           <w:sz w:val="24"/>
           <w:szCs w:val="24"/>
         </w:rPr>
+        <w:t xml:space="preserve">Il carrello può essere </w:t>
+      </w:r>
+      <w:r>
+        <w:rPr>
+          <w:sz w:val="24"/>
+          <w:szCs w:val="24"/>
+        </w:rPr>
+        <w:t xml:space="preserve">quindi </w:t>
+      </w:r>
+      <w:r>
+        <w:rPr>
+          <w:sz w:val="24"/>
+          <w:szCs w:val="24"/>
+        </w:rPr>
+        <w:t>soggetto a un buono sconto</w:t>
+      </w:r>
+      <w:r>
+        <w:rPr>
+          <w:sz w:val="24"/>
+          <w:szCs w:val="24"/>
+        </w:rPr>
+        <w:t>, che una volta utilizzato perde di validità.</w:t>
+      </w:r>
+      <w:r>
+        <w:rPr>
+          <w:sz w:val="24"/>
+          <w:szCs w:val="24"/>
+        </w:rPr>
+        <w:t xml:space="preserve"> </w:t>
+      </w:r>
+    </w:p>
+    <w:p>
+      <w:pPr>
+        <w:spacing w:line="240" w:lineRule="auto"/>
+        <w:rPr>
+          <w:sz w:val="24"/>
+          <w:szCs w:val="24"/>
+        </w:rPr>
+      </w:pPr>
+      <w:r>
+        <w:rPr>
+          <w:sz w:val="24"/>
+          <w:szCs w:val="24"/>
+        </w:rPr>
+        <w:t>Un cliente deve poter anche prendere in prestito dei cd musicali per poterli ascoltare e decidere se acquistarli successivamente oppure no. In particolare interessa gestire il vincolo che un cliente può prendere in prestito un</w:t>
+      </w:r>
+      <w:r>
+        <w:rPr>
+          <w:sz w:val="24"/>
+          <w:szCs w:val="24"/>
+        </w:rPr>
+        <w:t xml:space="preserve"> determinato</w:t>
+      </w:r>
+      <w:r>
+        <w:rPr>
+          <w:sz w:val="24"/>
+          <w:szCs w:val="24"/>
+        </w:rPr>
+        <w:t xml:space="preserve"> cd una ed una sola volta</w:t>
+      </w:r>
+      <w:r>
+        <w:rPr>
+          <w:sz w:val="24"/>
+          <w:szCs w:val="24"/>
+        </w:rPr>
+        <w:t>, dopodichè, se lo vuole, è costretto ad acquistarlo la volta sucessiva</w:t>
+      </w:r>
+      <w:r>
+        <w:rPr>
+          <w:sz w:val="24"/>
+          <w:szCs w:val="24"/>
+        </w:rPr>
+        <w:t xml:space="preserve">. </w:t>
+      </w:r>
+    </w:p>
+    <w:p>
+      <w:pPr>
+        <w:spacing w:line="240" w:lineRule="auto"/>
+        <w:rPr>
+          <w:sz w:val="24"/>
+          <w:szCs w:val="24"/>
+        </w:rPr>
+      </w:pPr>
+    </w:p>
+    <w:p>
+      <w:pPr>
+        <w:spacing w:line="240" w:lineRule="auto"/>
+        <w:rPr>
+          <w:sz w:val="24"/>
+          <w:szCs w:val="24"/>
+        </w:rPr>
+      </w:pPr>
+    </w:p>
+    <w:p>
+      <w:pPr>
+        <w:spacing w:line="240" w:lineRule="auto"/>
+        <w:rPr>
+          <w:sz w:val="24"/>
+          <w:szCs w:val="24"/>
+        </w:rPr>
+      </w:pPr>
+    </w:p>
+    <w:p>
+      <w:pPr>
+        <w:spacing w:line="240" w:lineRule="auto"/>
+        <w:rPr>
+          <w:sz w:val="24"/>
+          <w:szCs w:val="24"/>
+        </w:rPr>
+      </w:pPr>
+    </w:p>
+    <w:p>
+      <w:pPr>
+        <w:spacing w:line="240" w:lineRule="auto"/>
+        <w:rPr>
+          <w:sz w:val="24"/>
+          <w:szCs w:val="24"/>
+        </w:rPr>
+      </w:pPr>
+    </w:p>
+    <w:p>
+      <w:pPr>
+        <w:spacing w:line="240" w:lineRule="auto"/>
+        <w:rPr>
+          <w:sz w:val="24"/>
+          <w:szCs w:val="24"/>
+        </w:rPr>
+      </w:pPr>
+    </w:p>
+    <w:p>
+      <w:pPr>
+        <w:spacing w:line="240" w:lineRule="auto"/>
+        <w:rPr>
+          <w:sz w:val="24"/>
+          <w:szCs w:val="24"/>
+        </w:rPr>
+      </w:pPr>
+    </w:p>
+    <w:p>
+      <w:pPr>
+        <w:spacing w:line="240" w:lineRule="auto"/>
+        <w:rPr>
+          <w:sz w:val="24"/>
+          <w:szCs w:val="24"/>
+        </w:rPr>
+      </w:pPr>
+    </w:p>
+    <w:p>
+      <w:pPr>
+        <w:spacing w:line="240" w:lineRule="auto"/>
+        <w:rPr>
+          <w:sz w:val="24"/>
+          <w:szCs w:val="24"/>
+        </w:rPr>
+      </w:pPr>
+    </w:p>
+    <w:p>
+      <w:pPr>
+        <w:spacing w:line="240" w:lineRule="auto"/>
+        <w:rPr>
+          <w:sz w:val="24"/>
+          <w:szCs w:val="24"/>
+        </w:rPr>
+      </w:pPr>
+    </w:p>
+    <w:p>
+      <w:pPr>
+        <w:spacing w:line="240" w:lineRule="auto"/>
+        <w:rPr>
+          <w:sz w:val="24"/>
+          <w:szCs w:val="24"/>
+        </w:rPr>
+      </w:pPr>
+    </w:p>
+    <w:p>
+      <w:pPr>
+        <w:spacing w:line="240" w:lineRule="auto"/>
+        <w:rPr>
+          <w:sz w:val="24"/>
+          <w:szCs w:val="24"/>
+        </w:rPr>
       </w:pPr>
     </w:p>
     <w:p>
@@ -541,1011 +824,188 @@
           <w:sz w:val="40"/>
           <w:szCs w:val="40"/>
         </w:rPr>
-        <w:t>Schema logico</w:t>
-      </w:r>
-    </w:p>
-    <w:p>
-      <w:pPr>
+        <w:t>Schema Scheletro</w:t>
+      </w:r>
+    </w:p>
+    <w:p>
+      <w:pPr>
+        <w:spacing w:line="240" w:lineRule="auto"/>
+      </w:pPr>
+      <w:r>
+        <w:rPr>
+          <w:sz w:val="24"/>
+          <w:szCs w:val="24"/>
+        </w:rPr>
+        <w:drawing>
+          <wp:inline distT="0" distB="0" distL="114300" distR="114300">
+            <wp:extent cx="7405370" cy="5909945"/>
+            <wp:effectExtent l="0" t="0" r="14605" b="5080"/>
+            <wp:docPr id="4" name="Picture 4" descr="ERscheletro"/>
+            <wp:cNvGraphicFramePr>
+              <a:graphicFrameLocks xmlns:a="http://schemas.openxmlformats.org/drawingml/2006/main" noChangeAspect="1"/>
+            </wp:cNvGraphicFramePr>
+            <a:graphic xmlns:a="http://schemas.openxmlformats.org/drawingml/2006/main">
+              <a:graphicData uri="http://schemas.openxmlformats.org/drawingml/2006/picture">
+                <pic:pic xmlns:pic="http://schemas.openxmlformats.org/drawingml/2006/picture">
+                  <pic:nvPicPr>
+                    <pic:cNvPr id="4" name="Picture 4" descr="ERscheletro"/>
+                    <pic:cNvPicPr>
+                      <a:picLocks noChangeAspect="1"/>
+                    </pic:cNvPicPr>
+                  </pic:nvPicPr>
+                  <pic:blipFill>
+                    <a:blip r:embed="rId4"/>
+                    <a:stretch>
+                      <a:fillRect/>
+                    </a:stretch>
+                  </pic:blipFill>
+                  <pic:spPr>
+                    <a:xfrm rot="16200000">
+                      <a:off x="0" y="0"/>
+                      <a:ext cx="7405370" cy="5909945"/>
+                    </a:xfrm>
+                    <a:prstGeom prst="rect">
+                      <a:avLst/>
+                    </a:prstGeom>
+                  </pic:spPr>
+                </pic:pic>
+              </a:graphicData>
+            </a:graphic>
+          </wp:inline>
+        </w:drawing>
+      </w:r>
+    </w:p>
+    <w:p>
+      <w:pPr>
+        <w:pStyle w:val="2"/>
+        <w:jc w:val="center"/>
         <w:rPr>
           <w:sz w:val="40"/>
           <w:szCs w:val="40"/>
         </w:rPr>
       </w:pPr>
-    </w:p>
-    <w:p>
-      <w:r>
-        <w:t>CASA_DISCOGRAFICA(</w:t>
-      </w:r>
-      <w:r>
-        <w:rPr>
-          <w:u w:val="single"/>
-        </w:rPr>
-        <w:t>nome</w:t>
-      </w:r>
-      <w:r>
-        <w:t>, anno_fondazione)</w:t>
-      </w:r>
-    </w:p>
-    <w:p>
-      <w:r>
-        <w:t>BAND(</w:t>
-      </w:r>
-      <w:r>
-        <w:rPr>
-          <w:u w:val="single"/>
-        </w:rPr>
-        <w:t>cod_band</w:t>
-      </w:r>
-      <w:r>
-        <w:t>, nome, data_fondazione, nome_c)</w:t>
-      </w:r>
-    </w:p>
-    <w:p>
-      <w:pPr>
+      <w:r>
+        <w:rPr>
+          <w:sz w:val="40"/>
+          <w:szCs w:val="40"/>
+        </w:rPr>
+        <w:t>Progettazione Concettuale</w:t>
+      </w:r>
+    </w:p>
+    <w:p>
+      <w:pPr>
+        <w:spacing w:after="120"/>
         <w:ind w:firstLine="700"/>
       </w:pPr>
-      <w:r>
-        <w:t>FK: nome_c REFERENCES CASA_DISCOGRAFICA</w:t>
-      </w:r>
-    </w:p>
-    <w:p>
-      <w:r>
-        <w:t>STUDIO_DI_REGISTRAZIONE(</w:t>
-      </w:r>
-      <w:r>
-        <w:rPr>
-          <w:u w:val="single"/>
-        </w:rPr>
-        <w:t>nome</w:t>
-      </w:r>
-      <w:r>
-        <w:t>, v</w:t>
-      </w:r>
-      <w:r>
-        <w:rPr>
-          <w:sz w:val="24"/>
-          <w:szCs w:val="24"/>
-        </w:rPr>
-        <w:t xml:space="preserve">ia, cap, </w:t>
-      </w:r>
-      <w:r>
-        <w:rPr>
-          <w:sz w:val="24"/>
-          <w:szCs w:val="24"/>
-          <w:u w:val="single"/>
-        </w:rPr>
-        <w:t>citta</w:t>
-      </w:r>
-      <w:r>
-        <w:rPr>
-          <w:sz w:val="24"/>
-          <w:szCs w:val="24"/>
-        </w:rPr>
-        <w:t>, num_civico, provincia</w:t>
-      </w:r>
-      <w:r>
-        <w:t>)</w:t>
-      </w:r>
-    </w:p>
-    <w:p>
-      <w:r>
-        <w:t>CD_MUSICALE(</w:t>
-      </w:r>
-      <w:r>
-        <w:rPr>
-          <w:u w:val="single"/>
-        </w:rPr>
-        <w:t>nome</w:t>
-      </w:r>
-      <w:r>
-        <w:t xml:space="preserve">, </w:t>
-      </w:r>
-      <w:r>
-        <w:rPr>
-          <w:u w:val="single"/>
-        </w:rPr>
-        <w:t>cod_band</w:t>
-      </w:r>
-      <w:r>
-        <w:t>, disponibilità, prezzo_cad, durata, num_brani, nome_studio, costo_reg, citta)</w:t>
-      </w:r>
-    </w:p>
-    <w:p>
-      <w:pPr>
+    </w:p>
+    <w:p>
+      <w:pPr>
+        <w:spacing w:after="120"/>
         <w:ind w:firstLine="700"/>
-        <w:rPr>
-          <w:sz w:val="24"/>
-          <w:szCs w:val="24"/>
-        </w:rPr>
-      </w:pPr>
-      <w:r>
-        <w:rPr>
-          <w:sz w:val="24"/>
-          <w:szCs w:val="24"/>
-        </w:rPr>
-        <w:t>FK: cod_band REFERENCES BAND</w:t>
-      </w:r>
-    </w:p>
-    <w:p>
-      <w:pPr>
+      </w:pPr>
+    </w:p>
+    <w:p>
+      <w:pPr>
+        <w:spacing w:after="120"/>
         <w:ind w:firstLine="700"/>
-        <w:rPr>
-          <w:sz w:val="24"/>
-          <w:szCs w:val="24"/>
-          <w:u w:val="single"/>
-        </w:rPr>
-      </w:pPr>
-      <w:r>
-        <w:rPr>
-          <w:sz w:val="24"/>
-          <w:szCs w:val="24"/>
-        </w:rPr>
-        <w:t>FK: nome_studio, citta REFERENCES STUDIO_DI_REGISTRAZIONE NOT NULL</w:t>
-      </w:r>
-    </w:p>
-    <w:p>
-      <w:pPr>
-        <w:rPr>
-          <w:sz w:val="24"/>
-          <w:szCs w:val="24"/>
-        </w:rPr>
-      </w:pPr>
-      <w:r>
-        <w:rPr>
-          <w:sz w:val="24"/>
-          <w:szCs w:val="24"/>
-        </w:rPr>
-        <w:t>GENERE_MUSICALE(</w:t>
-      </w:r>
-      <w:r>
-        <w:rPr>
-          <w:sz w:val="24"/>
-          <w:szCs w:val="24"/>
-          <w:u w:val="single"/>
-        </w:rPr>
-        <w:t>nome</w:t>
-      </w:r>
-      <w:r>
-        <w:rPr>
-          <w:sz w:val="24"/>
-          <w:szCs w:val="24"/>
-        </w:rPr>
-        <w:t>, popolarità)</w:t>
-      </w:r>
-    </w:p>
-    <w:p>
-      <w:pPr>
-        <w:rPr>
-          <w:sz w:val="24"/>
-          <w:szCs w:val="24"/>
-        </w:rPr>
-      </w:pPr>
-      <w:r>
-        <w:rPr>
-          <w:sz w:val="24"/>
-          <w:szCs w:val="24"/>
-        </w:rPr>
-        <w:t>ADESIONE(</w:t>
-      </w:r>
-      <w:r>
-        <w:rPr>
-          <w:sz w:val="24"/>
-          <w:szCs w:val="24"/>
-          <w:u w:val="single"/>
-        </w:rPr>
-        <w:t>nome</w:t>
-      </w:r>
-      <w:r>
-        <w:rPr>
-          <w:sz w:val="24"/>
-          <w:szCs w:val="24"/>
-        </w:rPr>
-        <w:t xml:space="preserve">, </w:t>
-      </w:r>
-      <w:r>
-        <w:rPr>
-          <w:sz w:val="24"/>
-          <w:szCs w:val="24"/>
-          <w:u w:val="single"/>
-        </w:rPr>
-        <w:t>cod_band</w:t>
-      </w:r>
-      <w:r>
-        <w:rPr>
-          <w:sz w:val="24"/>
-          <w:szCs w:val="24"/>
-        </w:rPr>
-        <w:t xml:space="preserve">, </w:t>
-      </w:r>
-      <w:r>
-        <w:rPr>
-          <w:sz w:val="24"/>
-          <w:szCs w:val="24"/>
-          <w:u w:val="single"/>
-        </w:rPr>
-        <w:t>nome_cd</w:t>
-      </w:r>
-      <w:r>
-        <w:rPr>
-          <w:sz w:val="24"/>
-          <w:szCs w:val="24"/>
-        </w:rPr>
-        <w:t>)</w:t>
-      </w:r>
-    </w:p>
-    <w:p>
-      <w:pPr>
+      </w:pPr>
+    </w:p>
+    <w:p>
+      <w:pPr>
+        <w:spacing w:after="120"/>
         <w:ind w:firstLine="700"/>
-        <w:rPr>
-          <w:sz w:val="24"/>
-          <w:szCs w:val="24"/>
-          <w:lang w:val="en-US"/>
-        </w:rPr>
-      </w:pPr>
-      <w:r>
-        <w:rPr>
-          <w:sz w:val="24"/>
-          <w:szCs w:val="24"/>
-          <w:lang w:val="en-US"/>
-        </w:rPr>
-        <w:t>FK: nome_cd, cod_band REFERENCES CD_MUSICALE</w:t>
-      </w:r>
-    </w:p>
-    <w:p>
-      <w:pPr>
+      </w:pPr>
+    </w:p>
+    <w:p>
+      <w:pPr>
+        <w:spacing w:after="120"/>
         <w:ind w:firstLine="700"/>
-        <w:rPr>
-          <w:sz w:val="24"/>
-          <w:szCs w:val="24"/>
-        </w:rPr>
-      </w:pPr>
-      <w:r>
-        <w:rPr>
-          <w:sz w:val="24"/>
-          <w:szCs w:val="24"/>
-        </w:rPr>
-        <w:t xml:space="preserve">FK: nome REFERENCES GENERE_MUSICALE </w:t>
-      </w:r>
-    </w:p>
-    <w:p>
-      <w:pPr>
-        <w:spacing w:after="0"/>
-        <w:rPr>
-          <w:sz w:val="24"/>
-          <w:szCs w:val="24"/>
-        </w:rPr>
-      </w:pPr>
-      <w:r>
-        <w:rPr>
-          <w:sz w:val="24"/>
-          <w:szCs w:val="24"/>
-        </w:rPr>
-        <w:t>MAGAZZINO(</w:t>
-      </w:r>
-      <w:r>
-        <w:rPr>
-          <w:sz w:val="24"/>
-          <w:szCs w:val="24"/>
-          <w:u w:val="single"/>
-        </w:rPr>
-        <w:t>cod_m</w:t>
-      </w:r>
-      <w:r>
-        <w:rPr>
-          <w:sz w:val="24"/>
-          <w:szCs w:val="24"/>
-        </w:rPr>
-        <w:t>, via, cap, citta, num_civico, provincia)</w:t>
-      </w:r>
-    </w:p>
-    <w:p>
-      <w:pPr>
-        <w:spacing w:after="0"/>
-        <w:rPr>
-          <w:sz w:val="24"/>
-          <w:szCs w:val="24"/>
-        </w:rPr>
-      </w:pPr>
-      <w:r>
-        <w:rPr>
-          <w:sz w:val="24"/>
-          <w:szCs w:val="24"/>
-        </w:rPr>
-        <w:t>DIRIGENTE(</w:t>
-      </w:r>
-      <w:r>
-        <w:rPr>
-          <w:sz w:val="24"/>
-          <w:szCs w:val="24"/>
-          <w:u w:val="single"/>
-        </w:rPr>
-        <w:t>cf</w:t>
-      </w:r>
-      <w:r>
-        <w:rPr>
-          <w:sz w:val="24"/>
-          <w:szCs w:val="24"/>
-        </w:rPr>
-        <w:t>, nome, cognome, costo_orario, telefono,  via, cap, citta, num_civico, provincia, anzianità)</w:t>
-      </w:r>
-    </w:p>
-    <w:p>
-      <w:pPr>
-        <w:spacing w:after="0"/>
-        <w:rPr>
-          <w:sz w:val="24"/>
-          <w:szCs w:val="24"/>
-        </w:rPr>
-      </w:pPr>
-      <w:r>
-        <w:rPr>
-          <w:sz w:val="24"/>
-          <w:szCs w:val="24"/>
-        </w:rPr>
-        <w:t>FILIALE(</w:t>
-      </w:r>
-      <w:r>
-        <w:rPr>
-          <w:sz w:val="24"/>
-          <w:szCs w:val="24"/>
-          <w:u w:val="single"/>
-        </w:rPr>
-        <w:t>cod_f</w:t>
-      </w:r>
-      <w:r>
-        <w:rPr>
-          <w:sz w:val="24"/>
-          <w:szCs w:val="24"/>
-        </w:rPr>
-        <w:t>, costo_personale, telefono,  via, cap, citta, num_civico, provincia, cod_m)</w:t>
-      </w:r>
-    </w:p>
-    <w:p>
-      <w:pPr>
-        <w:spacing w:after="0"/>
-        <w:ind w:firstLine="700" w:firstLineChars="0"/>
-        <w:rPr>
-          <w:sz w:val="24"/>
-          <w:szCs w:val="24"/>
-        </w:rPr>
-      </w:pPr>
-      <w:r>
-        <w:rPr>
-          <w:sz w:val="24"/>
-          <w:szCs w:val="24"/>
-        </w:rPr>
-        <w:t>FK: cod_m REFERENCES MAGAZZINO NOT NULL</w:t>
-      </w:r>
-    </w:p>
-    <w:p>
-      <w:pPr>
-        <w:spacing w:after="120"/>
-      </w:pPr>
-      <w:r>
-        <w:t>DIRIGE(</w:t>
-      </w:r>
-      <w:r>
-        <w:rPr>
-          <w:u w:val="single"/>
-        </w:rPr>
-        <w:t>cod_f</w:t>
-      </w:r>
-      <w:r>
-        <w:t>, cf_dir)</w:t>
-      </w:r>
+      </w:pPr>
     </w:p>
     <w:p>
       <w:pPr>
         <w:spacing w:after="120"/>
         <w:ind w:firstLine="700"/>
       </w:pPr>
-      <w:r>
-        <w:rPr>
-          <w:lang w:val="en-US"/>
-        </w:rPr>
-        <w:t>FK: cod_f REFERENCES FILIALE</w:t>
-      </w:r>
     </w:p>
     <w:p>
       <w:pPr>
         <w:spacing w:after="120"/>
         <w:ind w:firstLine="700"/>
-        <w:rPr>
-          <w:lang w:val="en-US"/>
-        </w:rPr>
-      </w:pPr>
-      <w:r>
-        <w:rPr>
-          <w:lang w:val="en-US"/>
-        </w:rPr>
-        <w:t>FK: cf_dir REFERENCES DIRIGENTE</w:t>
-      </w:r>
+      </w:pPr>
     </w:p>
     <w:p>
       <w:pPr>
         <w:spacing w:after="120"/>
         <w:ind w:firstLine="700"/>
-        <w:rPr>
-          <w:lang w:val="en-US"/>
-        </w:rPr>
-      </w:pPr>
-      <w:r>
-        <w:rPr>
-          <w:lang w:val="en-US"/>
-        </w:rPr>
-        <w:t>AK: cf_dir</w:t>
-      </w:r>
-    </w:p>
-    <w:p>
-      <w:pPr>
-        <w:spacing w:after="0"/>
-        <w:rPr>
-          <w:sz w:val="24"/>
-          <w:szCs w:val="24"/>
-          <w:lang w:val="en-US"/>
-        </w:rPr>
-      </w:pPr>
-      <w:r>
-        <w:rPr>
-          <w:sz w:val="24"/>
-          <w:szCs w:val="24"/>
-          <w:lang w:val="en-US"/>
-        </w:rPr>
-        <w:t>DIPENDENTE(</w:t>
-      </w:r>
-      <w:r>
-        <w:rPr>
-          <w:sz w:val="24"/>
-          <w:szCs w:val="24"/>
-          <w:u w:val="single"/>
-        </w:rPr>
-        <w:t>cf</w:t>
-      </w:r>
-      <w:r>
-        <w:rPr>
-          <w:sz w:val="24"/>
-          <w:szCs w:val="24"/>
-        </w:rPr>
-        <w:t>, nome, cognome, costo_orario, telefono,  via, cap, citta, num_civico, provincia</w:t>
-      </w:r>
-      <w:r>
-        <w:rPr>
-          <w:sz w:val="24"/>
-          <w:szCs w:val="24"/>
-          <w:lang w:val="en-US"/>
-        </w:rPr>
-        <w:t>, cod_f)</w:t>
-      </w:r>
+      </w:pPr>
     </w:p>
     <w:p>
       <w:pPr>
         <w:spacing w:after="120"/>
         <w:ind w:firstLine="700"/>
-        <w:rPr>
-          <w:lang w:val="en-US"/>
-        </w:rPr>
-      </w:pPr>
-      <w:r>
-        <w:rPr>
-          <w:lang w:val="en-US"/>
-        </w:rPr>
-        <w:t xml:space="preserve">FK: cod_f REFERENCES FILIALE NOT NULL </w:t>
-      </w:r>
-    </w:p>
-    <w:p>
-      <w:pPr>
-        <w:spacing w:after="120"/>
-        <w:rPr>
-          <w:lang w:val="en-US"/>
-        </w:rPr>
-      </w:pPr>
-    </w:p>
-    <w:p>
-      <w:pPr>
-        <w:spacing w:after="120"/>
-      </w:pPr>
-      <w:r>
-        <w:t>RIFORNIMENTO(</w:t>
-      </w:r>
-      <w:r>
-        <w:rPr>
-          <w:u w:val="single"/>
-        </w:rPr>
-        <w:t>cod_fornitore</w:t>
-      </w:r>
-      <w:r>
-        <w:t xml:space="preserve">, </w:t>
-      </w:r>
-      <w:r>
-        <w:rPr>
-          <w:u w:val="single"/>
-        </w:rPr>
-        <w:t>cod_rifornisce</w:t>
-      </w:r>
-      <w:r>
-        <w:t>)</w:t>
-      </w:r>
+      </w:pPr>
     </w:p>
     <w:p>
       <w:pPr>
         <w:spacing w:after="120"/>
         <w:ind w:firstLine="700"/>
       </w:pPr>
-      <w:r>
-        <w:t>FK: cod_fornitore REFERENCES FILIALE</w:t>
-      </w:r>
     </w:p>
     <w:p>
       <w:pPr>
         <w:spacing w:after="120"/>
         <w:ind w:firstLine="700"/>
       </w:pPr>
-      <w:r>
-        <w:t>FK: cod_rifornisce REFERENCES FILIALE</w:t>
-      </w:r>
-    </w:p>
-    <w:p>
-      <w:pPr>
-        <w:spacing w:after="120"/>
-      </w:pPr>
-      <w:r>
-        <w:t>EVENTO(</w:t>
-      </w:r>
-      <w:r>
-        <w:rPr>
-          <w:u w:val="single"/>
-        </w:rPr>
-        <w:t>nome</w:t>
-      </w:r>
-      <w:r>
-        <w:t xml:space="preserve">, </w:t>
-      </w:r>
-      <w:r>
-        <w:rPr>
-          <w:u w:val="single"/>
-        </w:rPr>
-        <w:t>data</w:t>
-      </w:r>
-      <w:r>
-        <w:t>, località, cod_f)</w:t>
-      </w:r>
     </w:p>
     <w:p>
       <w:pPr>
         <w:spacing w:after="120"/>
         <w:ind w:firstLine="700"/>
       </w:pPr>
-      <w:r>
-        <w:t>FK: cod_f REFERENCES FILIALE NOT NULL</w:t>
-      </w:r>
-    </w:p>
-    <w:p>
-      <w:pPr>
-        <w:spacing w:after="120"/>
-      </w:pPr>
-      <w:r>
-        <w:t>ESPOSIZIONE(</w:t>
-      </w:r>
-      <w:r>
-        <w:rPr>
-          <w:u w:val="single"/>
-        </w:rPr>
-        <w:t>nome_cd</w:t>
-      </w:r>
-      <w:r>
-        <w:t xml:space="preserve">, </w:t>
-      </w:r>
-      <w:r>
-        <w:rPr>
-          <w:u w:val="single"/>
-        </w:rPr>
-        <w:t>cod_band</w:t>
-      </w:r>
-      <w:r>
-        <w:t xml:space="preserve">, </w:t>
-      </w:r>
-      <w:r>
-        <w:rPr>
-          <w:u w:val="single"/>
-        </w:rPr>
-        <w:t>cod_f</w:t>
-      </w:r>
-      <w:r>
-        <w:t>)</w:t>
-      </w:r>
     </w:p>
     <w:p>
       <w:pPr>
         <w:spacing w:after="120"/>
         <w:ind w:firstLine="700"/>
-        <w:rPr>
-          <w:lang w:val="en-US"/>
-        </w:rPr>
-      </w:pPr>
-      <w:r>
-        <w:rPr>
-          <w:lang w:val="en-US"/>
-        </w:rPr>
-        <w:t>FK: nome_cd, cod_band REFERENCES CD_MUSICALE</w:t>
-      </w:r>
+      </w:pPr>
     </w:p>
     <w:p>
       <w:pPr>
         <w:spacing w:after="120"/>
         <w:ind w:firstLine="700"/>
       </w:pPr>
-      <w:r>
-        <w:t>FK: cod_f REFERENCES FILIALE</w:t>
-      </w:r>
-    </w:p>
-    <w:p>
-      <w:pPr>
-        <w:spacing w:after="120"/>
-      </w:pPr>
-      <w:r>
-        <w:t>CLIENTE(</w:t>
-      </w:r>
-      <w:r>
-        <w:rPr>
-          <w:u w:val="single"/>
-        </w:rPr>
-        <w:t>cf</w:t>
-      </w:r>
-      <w:r>
-        <w:t>, nome, cognome, telefono, spesa_totale)</w:t>
-      </w:r>
-    </w:p>
-    <w:p>
-      <w:pPr>
-        <w:spacing w:after="120"/>
-      </w:pPr>
-      <w:r>
-        <w:t>PRESTITO(</w:t>
-      </w:r>
-      <w:r>
-        <w:rPr>
-          <w:u w:val="none"/>
-        </w:rPr>
-        <w:t>data</w:t>
-      </w:r>
-      <w:r>
-        <w:t xml:space="preserve">, </w:t>
-      </w:r>
-      <w:r>
-        <w:rPr>
-          <w:u w:val="single"/>
-        </w:rPr>
-        <w:t>cf</w:t>
-      </w:r>
-      <w:r>
-        <w:t xml:space="preserve">, </w:t>
-      </w:r>
-      <w:r>
-        <w:rPr>
-          <w:u w:val="single"/>
-        </w:rPr>
-        <w:t>nome_cd</w:t>
-      </w:r>
-      <w:r>
-        <w:t xml:space="preserve">, </w:t>
-      </w:r>
-      <w:r>
-        <w:rPr>
-          <w:u w:val="single"/>
-        </w:rPr>
-        <w:t>cod_band,</w:t>
-      </w:r>
-      <w:r>
-        <w:rPr>
-          <w:u w:val="none"/>
-        </w:rPr>
-        <w:t xml:space="preserve"> costo</w:t>
-      </w:r>
-      <w:r>
-        <w:t>)</w:t>
-      </w:r>
     </w:p>
     <w:p>
       <w:pPr>
         <w:spacing w:after="120"/>
         <w:ind w:firstLine="700"/>
-        <w:rPr>
-          <w:lang w:val="en-US"/>
-        </w:rPr>
-      </w:pPr>
-      <w:r>
-        <w:rPr>
-          <w:lang w:val="en-US"/>
-        </w:rPr>
-        <w:t>FK: cf REFERENCES CLIENTE</w:t>
-      </w:r>
+      </w:pPr>
     </w:p>
     <w:p>
       <w:pPr>
         <w:spacing w:after="120"/>
         <w:ind w:firstLine="700"/>
-        <w:rPr>
-          <w:lang w:val="en-US"/>
-        </w:rPr>
-      </w:pPr>
-      <w:r>
-        <w:rPr>
-          <w:lang w:val="en-US"/>
-        </w:rPr>
-        <w:t>FK: nome_cd, cod_band REFERENCES CD_MUSICALE</w:t>
-      </w:r>
-    </w:p>
-    <w:p>
-      <w:pPr>
-        <w:spacing w:after="120"/>
-        <w:rPr>
-          <w:lang w:val="en-US"/>
-        </w:rPr>
-      </w:pPr>
-      <w:r>
-        <w:t>BUONO_SCONTO(</w:t>
-      </w:r>
-      <w:r>
-        <w:rPr>
-          <w:u w:val="single"/>
-        </w:rPr>
-        <w:t>cod_b</w:t>
-      </w:r>
-      <w:r>
-        <w:t>, sconto, valido)</w:t>
-      </w:r>
-    </w:p>
-    <w:p>
-      <w:pPr>
-        <w:spacing w:after="120"/>
-      </w:pPr>
-      <w:r>
-        <w:t>CARRELLO(</w:t>
-      </w:r>
-      <w:r>
-        <w:rPr>
-          <w:u w:val="single"/>
-        </w:rPr>
-        <w:t>num</w:t>
-      </w:r>
-      <w:r>
-        <w:t>,</w:t>
-      </w:r>
-      <w:r>
-        <w:rPr>
-          <w:u w:val="single"/>
-        </w:rPr>
-        <w:t xml:space="preserve"> cf</w:t>
-      </w:r>
-      <w:r>
-        <w:t>, data, importo_totale, cod_b)</w:t>
-      </w:r>
+      </w:pPr>
     </w:p>
     <w:p>
       <w:pPr>
         <w:spacing w:after="120"/>
         <w:ind w:firstLine="700"/>
       </w:pPr>
-      <w:r>
-        <w:t>FK: cf REFERENCES CLIENTE</w:t>
-      </w:r>
     </w:p>
     <w:p>
       <w:pPr>
         <w:spacing w:after="120"/>
         <w:ind w:firstLine="700"/>
       </w:pPr>
-      <w:r>
-        <w:t>FK: cod_b REFERENCES BUONO_SCONTO</w:t>
-      </w:r>
-    </w:p>
-    <w:p>
-      <w:pPr>
-        <w:spacing w:after="120"/>
-      </w:pPr>
-      <w:r>
-        <w:t>FA_PARTE(</w:t>
-      </w:r>
-      <w:r>
-        <w:rPr>
-          <w:u w:val="single"/>
-        </w:rPr>
-        <w:t>num</w:t>
-      </w:r>
-      <w:r>
-        <w:t>,</w:t>
-      </w:r>
-      <w:r>
-        <w:rPr>
-          <w:u w:val="single"/>
-        </w:rPr>
-        <w:t xml:space="preserve"> cf</w:t>
-      </w:r>
-      <w:r>
-        <w:t>,</w:t>
-      </w:r>
-      <w:r>
-        <w:rPr>
-          <w:u w:val="single"/>
-        </w:rPr>
-        <w:t xml:space="preserve"> nome_cd</w:t>
-      </w:r>
-      <w:r>
-        <w:t xml:space="preserve">, </w:t>
-      </w:r>
-      <w:r>
-        <w:rPr>
-          <w:u w:val="single"/>
-        </w:rPr>
-        <w:t>cod_band,</w:t>
-      </w:r>
-      <w:r>
-        <w:t xml:space="preserve"> qta_copie)</w:t>
-      </w:r>
-    </w:p>
-    <w:p>
-      <w:pPr>
-        <w:spacing w:after="120"/>
-        <w:ind w:firstLine="700"/>
-        <w:rPr>
-          <w:lang w:val="en-US"/>
-        </w:rPr>
-      </w:pPr>
-      <w:r>
-        <w:rPr>
-          <w:lang w:val="en-US"/>
-        </w:rPr>
-        <w:t xml:space="preserve">FK: </w:t>
-      </w:r>
-      <w:r>
-        <w:t>num</w:t>
-      </w:r>
-      <w:r>
-        <w:rPr>
-          <w:lang w:val="en-US"/>
-        </w:rPr>
-        <w:t>, cf REFERENCES CARRELLO</w:t>
-      </w:r>
-    </w:p>
-    <w:p>
-      <w:pPr>
-        <w:spacing w:after="120"/>
-        <w:ind w:firstLine="700"/>
-        <w:rPr>
-          <w:lang w:val="en-US"/>
-        </w:rPr>
-      </w:pPr>
-      <w:r>
-        <w:rPr>
-          <w:lang w:val="en-US"/>
-        </w:rPr>
-        <w:t>FK: nome_cd, cod_band REFERENCES CD_MUSICALE</w:t>
-      </w:r>
-    </w:p>
-    <w:p>
-      <w:pPr>
-        <w:spacing w:after="120"/>
-        <w:ind w:firstLine="700"/>
-      </w:pPr>
-    </w:p>
-    <w:p>
-      <w:pPr>
-        <w:spacing w:after="120"/>
-        <w:ind w:firstLine="700"/>
-      </w:pPr>
-    </w:p>
-    <w:p>
-      <w:pPr>
-        <w:spacing w:after="120"/>
-        <w:ind w:firstLine="700"/>
-      </w:pPr>
-    </w:p>
-    <w:p>
-      <w:pPr>
-        <w:spacing w:after="120"/>
-        <w:ind w:firstLine="700"/>
-      </w:pPr>
-    </w:p>
-    <w:p>
-      <w:pPr>
-        <w:spacing w:after="120"/>
-        <w:ind w:firstLine="700"/>
-      </w:pPr>
-    </w:p>
-    <w:p>
-      <w:pPr>
-        <w:spacing w:after="120"/>
-        <w:ind w:firstLine="700"/>
-      </w:pPr>
-    </w:p>
-    <w:p>
-      <w:pPr>
-        <w:spacing w:after="120"/>
-        <w:ind w:firstLine="700"/>
-      </w:pPr>
-    </w:p>
-    <w:p>
-      <w:pPr>
-        <w:spacing w:after="120"/>
-        <w:ind w:firstLine="700"/>
-      </w:pPr>
-    </w:p>
-    <w:p>
-      <w:pPr>
-        <w:spacing w:after="120"/>
-        <w:ind w:firstLine="700"/>
-      </w:pPr>
-    </w:p>
-    <w:p>
-      <w:pPr>
-        <w:spacing w:after="120"/>
-        <w:ind w:firstLine="700"/>
-      </w:pPr>
-    </w:p>
-    <w:p>
-      <w:pPr>
-        <w:spacing w:after="120"/>
-        <w:ind w:firstLine="700"/>
-      </w:pPr>
-    </w:p>
-    <w:p>
-      <w:pPr>
-        <w:spacing w:after="120"/>
-        <w:ind w:firstLine="700"/>
-      </w:pPr>
-    </w:p>
-    <w:p>
-      <w:pPr>
-        <w:spacing w:after="120"/>
-        <w:ind w:firstLine="700"/>
-      </w:pPr>
-    </w:p>
-    <w:p>
-      <w:pPr>
-        <w:spacing w:after="120"/>
-        <w:ind w:firstLine="700"/>
-      </w:pPr>
-    </w:p>
-    <w:p>
-      <w:pPr>
-        <w:spacing w:after="120"/>
-        <w:ind w:firstLine="700"/>
-      </w:pPr>
-    </w:p>
-    <w:p>
-      <w:pPr>
-        <w:spacing w:after="120"/>
-        <w:ind w:firstLine="700"/>
-      </w:pPr>
-    </w:p>
-    <w:p>
-      <w:pPr>
-        <w:spacing w:after="120"/>
-        <w:ind w:firstLine="700"/>
-      </w:pPr>
-    </w:p>
-    <w:p>
-      <w:pPr>
-        <w:spacing w:after="120"/>
-        <w:ind w:firstLine="700"/>
-      </w:pPr>
-    </w:p>
-    <w:p>
-      <w:pPr>
-        <w:spacing w:after="120"/>
-        <w:ind w:firstLine="700"/>
-      </w:pPr>
-    </w:p>
-    <w:p>
-      <w:pPr>
-        <w:spacing w:after="120"/>
-        <w:ind w:firstLine="700"/>
-      </w:pPr>
-    </w:p>
-    <w:p>
-      <w:pPr>
-        <w:spacing w:after="120"/>
-      </w:pPr>
+    </w:p>
+    <w:p>
+      <w:pPr>
+        <w:spacing w:after="120"/>
+      </w:pPr>
+      <w:bookmarkStart w:id="0" w:name="_GoBack"/>
+      <w:bookmarkEnd w:id="0"/>
     </w:p>
     <w:p>
       <w:pPr>
@@ -1588,7 +1048,7 @@
                     </pic:cNvPicPr>
                   </pic:nvPicPr>
                   <pic:blipFill>
-                    <a:blip r:embed="rId4"/>
+                    <a:blip r:embed="rId5"/>
                     <a:stretch>
                       <a:fillRect/>
                     </a:stretch>
@@ -1623,6 +1083,961 @@
           <w:sz w:val="40"/>
           <w:szCs w:val="40"/>
         </w:rPr>
+        <w:t>Schema logico</w:t>
+      </w:r>
+    </w:p>
+    <w:p>
+      <w:pPr>
+        <w:rPr>
+          <w:sz w:val="40"/>
+          <w:szCs w:val="40"/>
+        </w:rPr>
+      </w:pPr>
+    </w:p>
+    <w:p>
+      <w:r>
+        <w:t>CASA_DISCOGRAFICA(</w:t>
+      </w:r>
+      <w:r>
+        <w:rPr>
+          <w:u w:val="single"/>
+        </w:rPr>
+        <w:t>nome</w:t>
+      </w:r>
+      <w:r>
+        <w:t>, anno_fondazione)</w:t>
+      </w:r>
+    </w:p>
+    <w:p>
+      <w:r>
+        <w:t>BAND(</w:t>
+      </w:r>
+      <w:r>
+        <w:rPr>
+          <w:u w:val="single"/>
+        </w:rPr>
+        <w:t>cod_band</w:t>
+      </w:r>
+      <w:r>
+        <w:t>, nome, data_fondazione, nome_c)</w:t>
+      </w:r>
+    </w:p>
+    <w:p>
+      <w:pPr>
+        <w:ind w:firstLine="700"/>
+      </w:pPr>
+      <w:r>
+        <w:t>FK: nome_c REFERENCES CASA_DISCOGRAFICA</w:t>
+      </w:r>
+    </w:p>
+    <w:p>
+      <w:r>
+        <w:t>STUDIO_DI_REGISTRAZIONE(</w:t>
+      </w:r>
+      <w:r>
+        <w:rPr>
+          <w:u w:val="single"/>
+        </w:rPr>
+        <w:t>nome</w:t>
+      </w:r>
+      <w:r>
+        <w:t>, v</w:t>
+      </w:r>
+      <w:r>
+        <w:rPr>
+          <w:sz w:val="24"/>
+          <w:szCs w:val="24"/>
+        </w:rPr>
+        <w:t xml:space="preserve">ia, cap, </w:t>
+      </w:r>
+      <w:r>
+        <w:rPr>
+          <w:sz w:val="24"/>
+          <w:szCs w:val="24"/>
+          <w:u w:val="single"/>
+        </w:rPr>
+        <w:t>citta</w:t>
+      </w:r>
+      <w:r>
+        <w:rPr>
+          <w:sz w:val="24"/>
+          <w:szCs w:val="24"/>
+        </w:rPr>
+        <w:t>, num_civico, provincia</w:t>
+      </w:r>
+      <w:r>
+        <w:t>)</w:t>
+      </w:r>
+    </w:p>
+    <w:p>
+      <w:r>
+        <w:t>CD_MUSICALE(</w:t>
+      </w:r>
+      <w:r>
+        <w:rPr>
+          <w:u w:val="single"/>
+        </w:rPr>
+        <w:t>nome</w:t>
+      </w:r>
+      <w:r>
+        <w:t xml:space="preserve">, </w:t>
+      </w:r>
+      <w:r>
+        <w:rPr>
+          <w:u w:val="single"/>
+        </w:rPr>
+        <w:t>cod_band</w:t>
+      </w:r>
+      <w:r>
+        <w:t>, disponibilità, prezzo_cad, durata, num_brani, nome_studio, costo_reg, citta)</w:t>
+      </w:r>
+    </w:p>
+    <w:p>
+      <w:pPr>
+        <w:ind w:firstLine="700"/>
+        <w:rPr>
+          <w:sz w:val="24"/>
+          <w:szCs w:val="24"/>
+        </w:rPr>
+      </w:pPr>
+      <w:r>
+        <w:rPr>
+          <w:sz w:val="24"/>
+          <w:szCs w:val="24"/>
+        </w:rPr>
+        <w:t>FK: cod_band REFERENCES BAND</w:t>
+      </w:r>
+    </w:p>
+    <w:p>
+      <w:pPr>
+        <w:ind w:firstLine="700"/>
+        <w:rPr>
+          <w:sz w:val="24"/>
+          <w:szCs w:val="24"/>
+          <w:u w:val="single"/>
+        </w:rPr>
+      </w:pPr>
+      <w:r>
+        <w:rPr>
+          <w:sz w:val="24"/>
+          <w:szCs w:val="24"/>
+        </w:rPr>
+        <w:t>FK: nome_studio, citta REFERENCES STUDIO_DI_REGISTRAZIONE NOT NULL</w:t>
+      </w:r>
+    </w:p>
+    <w:p>
+      <w:pPr>
+        <w:rPr>
+          <w:sz w:val="24"/>
+          <w:szCs w:val="24"/>
+        </w:rPr>
+      </w:pPr>
+      <w:r>
+        <w:rPr>
+          <w:sz w:val="24"/>
+          <w:szCs w:val="24"/>
+        </w:rPr>
+        <w:t>GENERE_MUSICALE(</w:t>
+      </w:r>
+      <w:r>
+        <w:rPr>
+          <w:sz w:val="24"/>
+          <w:szCs w:val="24"/>
+          <w:u w:val="single"/>
+        </w:rPr>
+        <w:t>nome</w:t>
+      </w:r>
+      <w:r>
+        <w:rPr>
+          <w:sz w:val="24"/>
+          <w:szCs w:val="24"/>
+        </w:rPr>
+        <w:t>, popolarità)</w:t>
+      </w:r>
+    </w:p>
+    <w:p>
+      <w:pPr>
+        <w:rPr>
+          <w:sz w:val="24"/>
+          <w:szCs w:val="24"/>
+        </w:rPr>
+      </w:pPr>
+      <w:r>
+        <w:rPr>
+          <w:sz w:val="24"/>
+          <w:szCs w:val="24"/>
+        </w:rPr>
+        <w:t>ADESIONE(</w:t>
+      </w:r>
+      <w:r>
+        <w:rPr>
+          <w:sz w:val="24"/>
+          <w:szCs w:val="24"/>
+          <w:u w:val="single"/>
+        </w:rPr>
+        <w:t>nome</w:t>
+      </w:r>
+      <w:r>
+        <w:rPr>
+          <w:sz w:val="24"/>
+          <w:szCs w:val="24"/>
+        </w:rPr>
+        <w:t xml:space="preserve">, </w:t>
+      </w:r>
+      <w:r>
+        <w:rPr>
+          <w:sz w:val="24"/>
+          <w:szCs w:val="24"/>
+          <w:u w:val="single"/>
+        </w:rPr>
+        <w:t>cod_band</w:t>
+      </w:r>
+      <w:r>
+        <w:rPr>
+          <w:sz w:val="24"/>
+          <w:szCs w:val="24"/>
+        </w:rPr>
+        <w:t xml:space="preserve">, </w:t>
+      </w:r>
+      <w:r>
+        <w:rPr>
+          <w:sz w:val="24"/>
+          <w:szCs w:val="24"/>
+          <w:u w:val="single"/>
+        </w:rPr>
+        <w:t>nome_cd</w:t>
+      </w:r>
+      <w:r>
+        <w:rPr>
+          <w:sz w:val="24"/>
+          <w:szCs w:val="24"/>
+        </w:rPr>
+        <w:t>)</w:t>
+      </w:r>
+    </w:p>
+    <w:p>
+      <w:pPr>
+        <w:ind w:firstLine="700"/>
+        <w:rPr>
+          <w:sz w:val="24"/>
+          <w:szCs w:val="24"/>
+          <w:lang w:val="en-US"/>
+        </w:rPr>
+      </w:pPr>
+      <w:r>
+        <w:rPr>
+          <w:sz w:val="24"/>
+          <w:szCs w:val="24"/>
+          <w:lang w:val="en-US"/>
+        </w:rPr>
+        <w:t>FK: nome_cd, cod_band REFERENCES CD_MUSICALE</w:t>
+      </w:r>
+    </w:p>
+    <w:p>
+      <w:pPr>
+        <w:ind w:firstLine="700"/>
+        <w:rPr>
+          <w:sz w:val="24"/>
+          <w:szCs w:val="24"/>
+        </w:rPr>
+      </w:pPr>
+      <w:r>
+        <w:rPr>
+          <w:sz w:val="24"/>
+          <w:szCs w:val="24"/>
+        </w:rPr>
+        <w:t xml:space="preserve">FK: nome REFERENCES GENERE_MUSICALE </w:t>
+      </w:r>
+    </w:p>
+    <w:p>
+      <w:pPr>
+        <w:spacing w:after="0"/>
+        <w:rPr>
+          <w:sz w:val="24"/>
+          <w:szCs w:val="24"/>
+        </w:rPr>
+      </w:pPr>
+      <w:r>
+        <w:rPr>
+          <w:sz w:val="24"/>
+          <w:szCs w:val="24"/>
+        </w:rPr>
+        <w:t>MAGAZZINO(</w:t>
+      </w:r>
+      <w:r>
+        <w:rPr>
+          <w:sz w:val="24"/>
+          <w:szCs w:val="24"/>
+          <w:u w:val="single"/>
+        </w:rPr>
+        <w:t>cod_m</w:t>
+      </w:r>
+      <w:r>
+        <w:rPr>
+          <w:sz w:val="24"/>
+          <w:szCs w:val="24"/>
+        </w:rPr>
+        <w:t>, via, cap, citta, num_civico, provincia)</w:t>
+      </w:r>
+    </w:p>
+    <w:p>
+      <w:pPr>
+        <w:spacing w:after="0"/>
+        <w:rPr>
+          <w:sz w:val="24"/>
+          <w:szCs w:val="24"/>
+        </w:rPr>
+      </w:pPr>
+      <w:r>
+        <w:rPr>
+          <w:sz w:val="24"/>
+          <w:szCs w:val="24"/>
+        </w:rPr>
+        <w:t>DIRIGENTE(</w:t>
+      </w:r>
+      <w:r>
+        <w:rPr>
+          <w:sz w:val="24"/>
+          <w:szCs w:val="24"/>
+          <w:u w:val="single"/>
+        </w:rPr>
+        <w:t>cf</w:t>
+      </w:r>
+      <w:r>
+        <w:rPr>
+          <w:sz w:val="24"/>
+          <w:szCs w:val="24"/>
+        </w:rPr>
+        <w:t>, nome, cognome, costo_orario, telefono,  via, cap, citta, num_civico, provincia, anzianità)</w:t>
+      </w:r>
+    </w:p>
+    <w:p>
+      <w:pPr>
+        <w:spacing w:after="0"/>
+        <w:rPr>
+          <w:sz w:val="24"/>
+          <w:szCs w:val="24"/>
+        </w:rPr>
+      </w:pPr>
+      <w:r>
+        <w:rPr>
+          <w:sz w:val="24"/>
+          <w:szCs w:val="24"/>
+        </w:rPr>
+        <w:t>FILIALE(</w:t>
+      </w:r>
+      <w:r>
+        <w:rPr>
+          <w:sz w:val="24"/>
+          <w:szCs w:val="24"/>
+          <w:u w:val="single"/>
+        </w:rPr>
+        <w:t>cod_f</w:t>
+      </w:r>
+      <w:r>
+        <w:rPr>
+          <w:sz w:val="24"/>
+          <w:szCs w:val="24"/>
+        </w:rPr>
+        <w:t>, costo_personale, telefono,  via, cap, citta, num_civico, provincia, cod_m)</w:t>
+      </w:r>
+    </w:p>
+    <w:p>
+      <w:pPr>
+        <w:spacing w:after="0"/>
+        <w:ind w:firstLine="700" w:firstLineChars="0"/>
+        <w:rPr>
+          <w:sz w:val="24"/>
+          <w:szCs w:val="24"/>
+        </w:rPr>
+      </w:pPr>
+      <w:r>
+        <w:rPr>
+          <w:sz w:val="24"/>
+          <w:szCs w:val="24"/>
+        </w:rPr>
+        <w:t>FK: cod_m REFERENCES MAGAZZINO NOT NULL</w:t>
+      </w:r>
+    </w:p>
+    <w:p>
+      <w:pPr>
+        <w:spacing w:after="120"/>
+      </w:pPr>
+      <w:r>
+        <w:t>DIRIGE(</w:t>
+      </w:r>
+      <w:r>
+        <w:rPr>
+          <w:u w:val="single"/>
+        </w:rPr>
+        <w:t>cod_f</w:t>
+      </w:r>
+      <w:r>
+        <w:t>, cf_dir)</w:t>
+      </w:r>
+    </w:p>
+    <w:p>
+      <w:pPr>
+        <w:spacing w:after="120"/>
+        <w:ind w:firstLine="700"/>
+      </w:pPr>
+      <w:r>
+        <w:rPr>
+          <w:lang w:val="en-US"/>
+        </w:rPr>
+        <w:t>FK: cod_f REFERENCES FILIALE</w:t>
+      </w:r>
+    </w:p>
+    <w:p>
+      <w:pPr>
+        <w:spacing w:after="120"/>
+        <w:ind w:firstLine="700"/>
+        <w:rPr>
+          <w:lang w:val="en-US"/>
+        </w:rPr>
+      </w:pPr>
+      <w:r>
+        <w:rPr>
+          <w:lang w:val="en-US"/>
+        </w:rPr>
+        <w:t>FK: cf_dir REFERENCES DIRIGENTE</w:t>
+      </w:r>
+    </w:p>
+    <w:p>
+      <w:pPr>
+        <w:spacing w:after="120"/>
+        <w:ind w:firstLine="700"/>
+        <w:rPr>
+          <w:lang w:val="en-US"/>
+        </w:rPr>
+      </w:pPr>
+      <w:r>
+        <w:rPr>
+          <w:lang w:val="en-US"/>
+        </w:rPr>
+        <w:t>AK: cf_dir</w:t>
+      </w:r>
+    </w:p>
+    <w:p>
+      <w:pPr>
+        <w:spacing w:after="0"/>
+        <w:rPr>
+          <w:sz w:val="24"/>
+          <w:szCs w:val="24"/>
+          <w:lang w:val="en-US"/>
+        </w:rPr>
+      </w:pPr>
+      <w:r>
+        <w:rPr>
+          <w:sz w:val="24"/>
+          <w:szCs w:val="24"/>
+          <w:lang w:val="en-US"/>
+        </w:rPr>
+        <w:t>DIPENDENTE(</w:t>
+      </w:r>
+      <w:r>
+        <w:rPr>
+          <w:sz w:val="24"/>
+          <w:szCs w:val="24"/>
+          <w:u w:val="single"/>
+        </w:rPr>
+        <w:t>cf</w:t>
+      </w:r>
+      <w:r>
+        <w:rPr>
+          <w:sz w:val="24"/>
+          <w:szCs w:val="24"/>
+        </w:rPr>
+        <w:t>, nome, cognome, costo_orario, telefono,  via, cap, citta, num_civico, provincia</w:t>
+      </w:r>
+      <w:r>
+        <w:rPr>
+          <w:sz w:val="24"/>
+          <w:szCs w:val="24"/>
+          <w:lang w:val="en-US"/>
+        </w:rPr>
+        <w:t>, cod_f)</w:t>
+      </w:r>
+    </w:p>
+    <w:p>
+      <w:pPr>
+        <w:spacing w:after="120"/>
+        <w:ind w:firstLine="700"/>
+        <w:rPr>
+          <w:lang w:val="en-US"/>
+        </w:rPr>
+      </w:pPr>
+      <w:r>
+        <w:rPr>
+          <w:lang w:val="en-US"/>
+        </w:rPr>
+        <w:t xml:space="preserve">FK: cod_f REFERENCES FILIALE NOT NULL </w:t>
+      </w:r>
+    </w:p>
+    <w:p>
+      <w:pPr>
+        <w:spacing w:after="120"/>
+        <w:rPr>
+          <w:lang w:val="en-US"/>
+        </w:rPr>
+      </w:pPr>
+    </w:p>
+    <w:p>
+      <w:pPr>
+        <w:spacing w:after="120"/>
+      </w:pPr>
+      <w:r>
+        <w:t>RIFORNIMENTO(</w:t>
+      </w:r>
+      <w:r>
+        <w:rPr>
+          <w:u w:val="single"/>
+        </w:rPr>
+        <w:t>cod_fornitore</w:t>
+      </w:r>
+      <w:r>
+        <w:t xml:space="preserve">, </w:t>
+      </w:r>
+      <w:r>
+        <w:rPr>
+          <w:u w:val="single"/>
+        </w:rPr>
+        <w:t>cod_rifornisce</w:t>
+      </w:r>
+      <w:r>
+        <w:t>)</w:t>
+      </w:r>
+    </w:p>
+    <w:p>
+      <w:pPr>
+        <w:spacing w:after="120"/>
+        <w:ind w:firstLine="700"/>
+      </w:pPr>
+      <w:r>
+        <w:t>FK: cod_fornitore REFERENCES FILIALE</w:t>
+      </w:r>
+    </w:p>
+    <w:p>
+      <w:pPr>
+        <w:spacing w:after="120"/>
+        <w:ind w:firstLine="700"/>
+      </w:pPr>
+      <w:r>
+        <w:t>FK: cod_rifornisce REFERENCES FILIALE</w:t>
+      </w:r>
+    </w:p>
+    <w:p>
+      <w:pPr>
+        <w:spacing w:after="120"/>
+      </w:pPr>
+      <w:r>
+        <w:t>EVENTO(</w:t>
+      </w:r>
+      <w:r>
+        <w:rPr>
+          <w:u w:val="single"/>
+        </w:rPr>
+        <w:t>nome</w:t>
+      </w:r>
+      <w:r>
+        <w:t xml:space="preserve">, </w:t>
+      </w:r>
+      <w:r>
+        <w:rPr>
+          <w:u w:val="single"/>
+        </w:rPr>
+        <w:t>data</w:t>
+      </w:r>
+      <w:r>
+        <w:t>, località, cod_f)</w:t>
+      </w:r>
+    </w:p>
+    <w:p>
+      <w:pPr>
+        <w:spacing w:after="120"/>
+        <w:ind w:firstLine="700"/>
+      </w:pPr>
+      <w:r>
+        <w:t>FK: cod_f REFERENCES FILIALE NOT NULL</w:t>
+      </w:r>
+    </w:p>
+    <w:p>
+      <w:pPr>
+        <w:spacing w:after="120"/>
+      </w:pPr>
+      <w:r>
+        <w:t>ESPOSIZIONE(</w:t>
+      </w:r>
+      <w:r>
+        <w:rPr>
+          <w:u w:val="single"/>
+        </w:rPr>
+        <w:t>nome_cd</w:t>
+      </w:r>
+      <w:r>
+        <w:t xml:space="preserve">, </w:t>
+      </w:r>
+      <w:r>
+        <w:rPr>
+          <w:u w:val="single"/>
+        </w:rPr>
+        <w:t>cod_band</w:t>
+      </w:r>
+      <w:r>
+        <w:t xml:space="preserve">, </w:t>
+      </w:r>
+      <w:r>
+        <w:rPr>
+          <w:u w:val="single"/>
+        </w:rPr>
+        <w:t>cod_f</w:t>
+      </w:r>
+      <w:r>
+        <w:t>)</w:t>
+      </w:r>
+    </w:p>
+    <w:p>
+      <w:pPr>
+        <w:spacing w:after="120"/>
+        <w:ind w:firstLine="700"/>
+        <w:rPr>
+          <w:lang w:val="en-US"/>
+        </w:rPr>
+      </w:pPr>
+      <w:r>
+        <w:rPr>
+          <w:lang w:val="en-US"/>
+        </w:rPr>
+        <w:t>FK: nome_cd, cod_band REFERENCES CD_MUSICALE</w:t>
+      </w:r>
+    </w:p>
+    <w:p>
+      <w:pPr>
+        <w:spacing w:after="120"/>
+        <w:ind w:firstLine="700"/>
+      </w:pPr>
+      <w:r>
+        <w:t>FK: cod_f REFERENCES FILIALE</w:t>
+      </w:r>
+    </w:p>
+    <w:p>
+      <w:pPr>
+        <w:spacing w:after="120"/>
+      </w:pPr>
+      <w:r>
+        <w:t>CLIENTE(</w:t>
+      </w:r>
+      <w:r>
+        <w:rPr>
+          <w:u w:val="single"/>
+        </w:rPr>
+        <w:t>cf</w:t>
+      </w:r>
+      <w:r>
+        <w:t>, nome, cognome, telefono, spesa_totale)</w:t>
+      </w:r>
+    </w:p>
+    <w:p>
+      <w:pPr>
+        <w:spacing w:after="120"/>
+      </w:pPr>
+      <w:r>
+        <w:t>PRESTITO(</w:t>
+      </w:r>
+      <w:r>
+        <w:rPr>
+          <w:u w:val="none"/>
+        </w:rPr>
+        <w:t>data</w:t>
+      </w:r>
+      <w:r>
+        <w:t xml:space="preserve">, </w:t>
+      </w:r>
+      <w:r>
+        <w:rPr>
+          <w:u w:val="single"/>
+        </w:rPr>
+        <w:t>cf</w:t>
+      </w:r>
+      <w:r>
+        <w:t xml:space="preserve">, </w:t>
+      </w:r>
+      <w:r>
+        <w:rPr>
+          <w:u w:val="single"/>
+        </w:rPr>
+        <w:t>nome_cd</w:t>
+      </w:r>
+      <w:r>
+        <w:t xml:space="preserve">, </w:t>
+      </w:r>
+      <w:r>
+        <w:rPr>
+          <w:u w:val="single"/>
+        </w:rPr>
+        <w:t>cod_band,</w:t>
+      </w:r>
+      <w:r>
+        <w:rPr>
+          <w:u w:val="none"/>
+        </w:rPr>
+        <w:t xml:space="preserve"> costo</w:t>
+      </w:r>
+      <w:r>
+        <w:t>)</w:t>
+      </w:r>
+    </w:p>
+    <w:p>
+      <w:pPr>
+        <w:spacing w:after="120"/>
+        <w:ind w:firstLine="700"/>
+        <w:rPr>
+          <w:lang w:val="en-US"/>
+        </w:rPr>
+      </w:pPr>
+      <w:r>
+        <w:rPr>
+          <w:lang w:val="en-US"/>
+        </w:rPr>
+        <w:t>FK: cf REFERENCES CLIENTE</w:t>
+      </w:r>
+    </w:p>
+    <w:p>
+      <w:pPr>
+        <w:spacing w:after="120"/>
+        <w:ind w:firstLine="700"/>
+        <w:rPr>
+          <w:lang w:val="en-US"/>
+        </w:rPr>
+      </w:pPr>
+      <w:r>
+        <w:rPr>
+          <w:lang w:val="en-US"/>
+        </w:rPr>
+        <w:t>FK: nome_cd, cod_band REFERENCES CD_MUSICALE</w:t>
+      </w:r>
+    </w:p>
+    <w:p>
+      <w:pPr>
+        <w:spacing w:after="120"/>
+        <w:rPr>
+          <w:lang w:val="en-US"/>
+        </w:rPr>
+      </w:pPr>
+      <w:r>
+        <w:t>BUONO_SCONTO(</w:t>
+      </w:r>
+      <w:r>
+        <w:rPr>
+          <w:u w:val="single"/>
+        </w:rPr>
+        <w:t>cod_b</w:t>
+      </w:r>
+      <w:r>
+        <w:t>, sconto, valido)</w:t>
+      </w:r>
+    </w:p>
+    <w:p>
+      <w:pPr>
+        <w:spacing w:after="120"/>
+      </w:pPr>
+      <w:r>
+        <w:t>CARRELLO(</w:t>
+      </w:r>
+      <w:r>
+        <w:rPr>
+          <w:u w:val="single"/>
+        </w:rPr>
+        <w:t>num</w:t>
+      </w:r>
+      <w:r>
+        <w:t>,</w:t>
+      </w:r>
+      <w:r>
+        <w:rPr>
+          <w:u w:val="single"/>
+        </w:rPr>
+        <w:t xml:space="preserve"> cf</w:t>
+      </w:r>
+      <w:r>
+        <w:t>, data, importo_totale, cod_b)</w:t>
+      </w:r>
+    </w:p>
+    <w:p>
+      <w:pPr>
+        <w:spacing w:after="120"/>
+        <w:ind w:firstLine="700"/>
+      </w:pPr>
+      <w:r>
+        <w:t>FK: cf REFERENCES CLIENTE</w:t>
+      </w:r>
+    </w:p>
+    <w:p>
+      <w:pPr>
+        <w:spacing w:after="120"/>
+        <w:ind w:firstLine="700"/>
+      </w:pPr>
+      <w:r>
+        <w:t>FK: cod_b REFERENCES BUONO_SCONTO</w:t>
+      </w:r>
+    </w:p>
+    <w:p>
+      <w:pPr>
+        <w:spacing w:after="120"/>
+      </w:pPr>
+      <w:r>
+        <w:t>FA_PARTE(</w:t>
+      </w:r>
+      <w:r>
+        <w:rPr>
+          <w:u w:val="single"/>
+        </w:rPr>
+        <w:t>num</w:t>
+      </w:r>
+      <w:r>
+        <w:t>,</w:t>
+      </w:r>
+      <w:r>
+        <w:rPr>
+          <w:u w:val="single"/>
+        </w:rPr>
+        <w:t xml:space="preserve"> cf</w:t>
+      </w:r>
+      <w:r>
+        <w:t>,</w:t>
+      </w:r>
+      <w:r>
+        <w:rPr>
+          <w:u w:val="single"/>
+        </w:rPr>
+        <w:t xml:space="preserve"> nome_cd</w:t>
+      </w:r>
+      <w:r>
+        <w:t xml:space="preserve">, </w:t>
+      </w:r>
+      <w:r>
+        <w:rPr>
+          <w:u w:val="single"/>
+        </w:rPr>
+        <w:t>cod_band,</w:t>
+      </w:r>
+      <w:r>
+        <w:t xml:space="preserve"> qta_copie)</w:t>
+      </w:r>
+    </w:p>
+    <w:p>
+      <w:pPr>
+        <w:spacing w:after="120"/>
+        <w:ind w:firstLine="700"/>
+        <w:rPr>
+          <w:lang w:val="en-US"/>
+        </w:rPr>
+      </w:pPr>
+      <w:r>
+        <w:rPr>
+          <w:lang w:val="en-US"/>
+        </w:rPr>
+        <w:t xml:space="preserve">FK: </w:t>
+      </w:r>
+      <w:r>
+        <w:t>num</w:t>
+      </w:r>
+      <w:r>
+        <w:rPr>
+          <w:lang w:val="en-US"/>
+        </w:rPr>
+        <w:t>, cf REFERENCES CARRELLO</w:t>
+      </w:r>
+    </w:p>
+    <w:p>
+      <w:pPr>
+        <w:spacing w:after="120"/>
+        <w:ind w:firstLine="700"/>
+        <w:rPr>
+          <w:lang w:val="en-US"/>
+        </w:rPr>
+      </w:pPr>
+      <w:r>
+        <w:rPr>
+          <w:lang w:val="en-US"/>
+        </w:rPr>
+        <w:t>FK: nome_cd, cod_band REFERENCES CD_MUSICALE</w:t>
+      </w:r>
+    </w:p>
+    <w:p>
+      <w:pPr>
+        <w:pStyle w:val="2"/>
+        <w:jc w:val="center"/>
+        <w:rPr>
+          <w:sz w:val="40"/>
+          <w:szCs w:val="40"/>
+        </w:rPr>
+      </w:pPr>
+    </w:p>
+    <w:p>
+      <w:pPr>
+        <w:pStyle w:val="2"/>
+        <w:jc w:val="both"/>
+        <w:rPr>
+          <w:sz w:val="40"/>
+          <w:szCs w:val="40"/>
+        </w:rPr>
+      </w:pPr>
+    </w:p>
+    <w:p>
+      <w:pPr>
+        <w:rPr>
+          <w:sz w:val="40"/>
+          <w:szCs w:val="40"/>
+        </w:rPr>
+      </w:pPr>
+    </w:p>
+    <w:p>
+      <w:pPr>
+        <w:rPr>
+          <w:sz w:val="40"/>
+          <w:szCs w:val="40"/>
+        </w:rPr>
+      </w:pPr>
+    </w:p>
+    <w:p>
+      <w:pPr>
+        <w:rPr>
+          <w:sz w:val="40"/>
+          <w:szCs w:val="40"/>
+        </w:rPr>
+      </w:pPr>
+    </w:p>
+    <w:p>
+      <w:pPr>
+        <w:rPr>
+          <w:sz w:val="40"/>
+          <w:szCs w:val="40"/>
+        </w:rPr>
+      </w:pPr>
+    </w:p>
+    <w:p>
+      <w:pPr>
+        <w:rPr>
+          <w:sz w:val="40"/>
+          <w:szCs w:val="40"/>
+        </w:rPr>
+      </w:pPr>
+    </w:p>
+    <w:p>
+      <w:pPr>
+        <w:pStyle w:val="2"/>
+        <w:jc w:val="center"/>
+        <w:rPr>
+          <w:sz w:val="40"/>
+          <w:szCs w:val="40"/>
+        </w:rPr>
+      </w:pPr>
+      <w:r>
+        <w:rPr>
+          <w:sz w:val="40"/>
+          <w:szCs w:val="40"/>
+        </w:rPr>
         <w:t>Studio dati derivati</w:t>
       </w:r>
     </w:p>
@@ -1723,7 +2138,7 @@
                     </pic:cNvPicPr>
                   </pic:nvPicPr>
                   <pic:blipFill>
-                    <a:blip r:embed="rId5"/>
+                    <a:blip r:embed="rId6"/>
                     <a:stretch>
                       <a:fillRect/>
                     </a:stretch>
@@ -2796,14 +3211,6 @@
       </w:tblGrid>
       <w:tr>
         <w:tblPrEx>
-          <w:tblBorders>
-            <w:top w:val="single" w:color="auto" w:sz="4" w:space="0"/>
-            <w:left w:val="single" w:color="auto" w:sz="4" w:space="0"/>
-            <w:bottom w:val="single" w:color="auto" w:sz="4" w:space="0"/>
-            <w:right w:val="single" w:color="auto" w:sz="4" w:space="0"/>
-            <w:insideH w:val="single" w:color="auto" w:sz="4" w:space="0"/>
-            <w:insideV w:val="single" w:color="auto" w:sz="4" w:space="0"/>
-          </w:tblBorders>
           <w:tblLayout w:type="fixed"/>
           <w:tblCellMar>
             <w:top w:w="0" w:type="dxa"/>
@@ -2919,14 +3326,6 @@
       </w:tr>
       <w:tr>
         <w:tblPrEx>
-          <w:tblBorders>
-            <w:top w:val="single" w:color="auto" w:sz="4" w:space="0"/>
-            <w:left w:val="single" w:color="auto" w:sz="4" w:space="0"/>
-            <w:bottom w:val="single" w:color="auto" w:sz="4" w:space="0"/>
-            <w:right w:val="single" w:color="auto" w:sz="4" w:space="0"/>
-            <w:insideH w:val="single" w:color="auto" w:sz="4" w:space="0"/>
-            <w:insideV w:val="single" w:color="auto" w:sz="4" w:space="0"/>
-          </w:tblBorders>
           <w:tblLayout w:type="fixed"/>
           <w:tblCellMar>
             <w:top w:w="0" w:type="dxa"/>
@@ -3038,14 +3437,6 @@
       </w:tr>
       <w:tr>
         <w:tblPrEx>
-          <w:tblBorders>
-            <w:top w:val="single" w:color="auto" w:sz="4" w:space="0"/>
-            <w:left w:val="single" w:color="auto" w:sz="4" w:space="0"/>
-            <w:bottom w:val="single" w:color="auto" w:sz="4" w:space="0"/>
-            <w:right w:val="single" w:color="auto" w:sz="4" w:space="0"/>
-            <w:insideH w:val="single" w:color="auto" w:sz="4" w:space="0"/>
-            <w:insideV w:val="single" w:color="auto" w:sz="4" w:space="0"/>
-          </w:tblBorders>
           <w:tblLayout w:type="fixed"/>
           <w:tblCellMar>
             <w:top w:w="0" w:type="dxa"/>
@@ -3157,14 +3548,6 @@
       </w:tr>
       <w:tr>
         <w:tblPrEx>
-          <w:tblBorders>
-            <w:top w:val="single" w:color="auto" w:sz="4" w:space="0"/>
-            <w:left w:val="single" w:color="auto" w:sz="4" w:space="0"/>
-            <w:bottom w:val="single" w:color="auto" w:sz="4" w:space="0"/>
-            <w:right w:val="single" w:color="auto" w:sz="4" w:space="0"/>
-            <w:insideH w:val="single" w:color="auto" w:sz="4" w:space="0"/>
-            <w:insideV w:val="single" w:color="auto" w:sz="4" w:space="0"/>
-          </w:tblBorders>
           <w:tblLayout w:type="fixed"/>
           <w:tblCellMar>
             <w:top w:w="0" w:type="dxa"/>
@@ -3276,14 +3659,6 @@
       </w:tr>
       <w:tr>
         <w:tblPrEx>
-          <w:tblBorders>
-            <w:top w:val="single" w:color="auto" w:sz="4" w:space="0"/>
-            <w:left w:val="single" w:color="auto" w:sz="4" w:space="0"/>
-            <w:bottom w:val="single" w:color="auto" w:sz="4" w:space="0"/>
-            <w:right w:val="single" w:color="auto" w:sz="4" w:space="0"/>
-            <w:insideH w:val="single" w:color="auto" w:sz="4" w:space="0"/>
-            <w:insideV w:val="single" w:color="auto" w:sz="4" w:space="0"/>
-          </w:tblBorders>
           <w:tblLayout w:type="fixed"/>
           <w:tblCellMar>
             <w:top w:w="0" w:type="dxa"/>
@@ -4290,7 +4665,7 @@
                     </pic:cNvPicPr>
                   </pic:nvPicPr>
                   <pic:blipFill>
-                    <a:blip r:embed="rId6"/>
+                    <a:blip r:embed="rId7"/>
                     <a:stretch>
                       <a:fillRect/>
                     </a:stretch>
@@ -4391,6 +4766,697 @@
         </w:rPr>
         <w:t>Si è considerata una catena di negozi abbastanza famosa con 200 filiali differenti sparse per la nazione. Ogni filiale è seguita da un dirigente diverso, ci saranno quindi 200 dirigenti. In una filiale lavorano più dipendenti, ma un dipendente lavora per una e una sola filiale. Sono stati considerati in media 30 dipendenti per filiale.</w:t>
       </w:r>
+    </w:p>
+    <w:p>
+      <w:pPr>
+        <w:numPr>
+          <w:ilvl w:val="0"/>
+          <w:numId w:val="0"/>
+        </w:numPr>
+        <w:spacing w:after="120"/>
+        <w:rPr>
+          <w:rFonts w:hint="default"/>
+        </w:rPr>
+      </w:pPr>
+    </w:p>
+    <w:tbl>
+      <w:tblPr>
+        <w:tblStyle w:val="7"/>
+        <w:tblW w:w="9854" w:type="dxa"/>
+        <w:tblInd w:w="0" w:type="dxa"/>
+        <w:tblBorders>
+          <w:top w:val="single" w:color="auto" w:sz="4" w:space="0"/>
+          <w:left w:val="single" w:color="auto" w:sz="4" w:space="0"/>
+          <w:bottom w:val="single" w:color="auto" w:sz="4" w:space="0"/>
+          <w:right w:val="single" w:color="auto" w:sz="4" w:space="0"/>
+          <w:insideH w:val="single" w:color="auto" w:sz="4" w:space="0"/>
+          <w:insideV w:val="single" w:color="auto" w:sz="4" w:space="0"/>
+        </w:tblBorders>
+        <w:tblLayout w:type="fixed"/>
+        <w:tblCellMar>
+          <w:top w:w="0" w:type="dxa"/>
+          <w:left w:w="108" w:type="dxa"/>
+          <w:bottom w:w="0" w:type="dxa"/>
+          <w:right w:w="108" w:type="dxa"/>
+        </w:tblCellMar>
+      </w:tblPr>
+      <w:tblGrid>
+        <w:gridCol w:w="3284"/>
+        <w:gridCol w:w="3285"/>
+        <w:gridCol w:w="3285"/>
+      </w:tblGrid>
+      <w:tr>
+        <w:tblPrEx>
+          <w:tblLayout w:type="fixed"/>
+          <w:tblCellMar>
+            <w:top w:w="0" w:type="dxa"/>
+            <w:left w:w="108" w:type="dxa"/>
+            <w:bottom w:w="0" w:type="dxa"/>
+            <w:right w:w="108" w:type="dxa"/>
+          </w:tblCellMar>
+        </w:tblPrEx>
+        <w:tc>
+          <w:tcPr>
+            <w:tcW w:w="3284" w:type="dxa"/>
+            <w:shd w:val="clear" w:color="auto" w:fill="FFC000" w:themeFill="accent4"/>
+          </w:tcPr>
+          <w:p>
+            <w:pPr>
+              <w:widowControl w:val="0"/>
+              <w:numPr>
+                <w:ilvl w:val="0"/>
+                <w:numId w:val="0"/>
+              </w:numPr>
+              <w:spacing w:after="120"/>
+              <w:jc w:val="both"/>
+              <w:rPr>
+                <w:vertAlign w:val="baseline"/>
+              </w:rPr>
+            </w:pPr>
+            <w:r>
+              <w:rPr>
+                <w:vertAlign w:val="baseline"/>
+              </w:rPr>
+              <w:t>Concetto</w:t>
+            </w:r>
+          </w:p>
+        </w:tc>
+        <w:tc>
+          <w:tcPr>
+            <w:tcW w:w="3285" w:type="dxa"/>
+            <w:shd w:val="clear" w:color="auto" w:fill="FFC000" w:themeFill="accent4"/>
+          </w:tcPr>
+          <w:p>
+            <w:pPr>
+              <w:widowControl w:val="0"/>
+              <w:numPr>
+                <w:ilvl w:val="0"/>
+                <w:numId w:val="0"/>
+              </w:numPr>
+              <w:spacing w:after="120"/>
+              <w:jc w:val="both"/>
+              <w:rPr>
+                <w:vertAlign w:val="baseline"/>
+              </w:rPr>
+            </w:pPr>
+            <w:r>
+              <w:rPr>
+                <w:vertAlign w:val="baseline"/>
+              </w:rPr>
+              <w:t>Tipo</w:t>
+            </w:r>
+          </w:p>
+        </w:tc>
+        <w:tc>
+          <w:tcPr>
+            <w:tcW w:w="3285" w:type="dxa"/>
+            <w:shd w:val="clear" w:color="auto" w:fill="FFC000" w:themeFill="accent4"/>
+          </w:tcPr>
+          <w:p>
+            <w:pPr>
+              <w:widowControl w:val="0"/>
+              <w:numPr>
+                <w:ilvl w:val="0"/>
+                <w:numId w:val="0"/>
+              </w:numPr>
+              <w:spacing w:after="120"/>
+              <w:jc w:val="both"/>
+              <w:rPr>
+                <w:vertAlign w:val="baseline"/>
+              </w:rPr>
+            </w:pPr>
+            <w:r>
+              <w:rPr>
+                <w:vertAlign w:val="baseline"/>
+              </w:rPr>
+              <w:t>Volume</w:t>
+            </w:r>
+          </w:p>
+        </w:tc>
+      </w:tr>
+      <w:tr>
+        <w:tblPrEx>
+          <w:tblLayout w:type="fixed"/>
+          <w:tblCellMar>
+            <w:top w:w="0" w:type="dxa"/>
+            <w:left w:w="108" w:type="dxa"/>
+            <w:bottom w:w="0" w:type="dxa"/>
+            <w:right w:w="108" w:type="dxa"/>
+          </w:tblCellMar>
+        </w:tblPrEx>
+        <w:tc>
+          <w:tcPr>
+            <w:tcW w:w="3284" w:type="dxa"/>
+          </w:tcPr>
+          <w:p>
+            <w:pPr>
+              <w:widowControl w:val="0"/>
+              <w:numPr>
+                <w:ilvl w:val="0"/>
+                <w:numId w:val="0"/>
+              </w:numPr>
+              <w:spacing w:after="120"/>
+              <w:jc w:val="both"/>
+              <w:rPr>
+                <w:vertAlign w:val="baseline"/>
+              </w:rPr>
+            </w:pPr>
+            <w:r>
+              <w:rPr>
+                <w:vertAlign w:val="baseline"/>
+              </w:rPr>
+              <w:t>Filiale</w:t>
+            </w:r>
+          </w:p>
+        </w:tc>
+        <w:tc>
+          <w:tcPr>
+            <w:tcW w:w="3285" w:type="dxa"/>
+          </w:tcPr>
+          <w:p>
+            <w:pPr>
+              <w:widowControl w:val="0"/>
+              <w:numPr>
+                <w:ilvl w:val="0"/>
+                <w:numId w:val="0"/>
+              </w:numPr>
+              <w:spacing w:after="120"/>
+              <w:jc w:val="both"/>
+              <w:rPr>
+                <w:vertAlign w:val="baseline"/>
+              </w:rPr>
+            </w:pPr>
+            <w:r>
+              <w:rPr>
+                <w:vertAlign w:val="baseline"/>
+              </w:rPr>
+              <w:t>E</w:t>
+            </w:r>
+          </w:p>
+        </w:tc>
+        <w:tc>
+          <w:tcPr>
+            <w:tcW w:w="3285" w:type="dxa"/>
+          </w:tcPr>
+          <w:p>
+            <w:pPr>
+              <w:widowControl w:val="0"/>
+              <w:numPr>
+                <w:ilvl w:val="0"/>
+                <w:numId w:val="0"/>
+              </w:numPr>
+              <w:spacing w:after="120"/>
+              <w:jc w:val="both"/>
+              <w:rPr>
+                <w:vertAlign w:val="baseline"/>
+              </w:rPr>
+            </w:pPr>
+            <w:r>
+              <w:rPr>
+                <w:vertAlign w:val="baseline"/>
+              </w:rPr>
+              <w:t>200</w:t>
+            </w:r>
+          </w:p>
+        </w:tc>
+      </w:tr>
+      <w:tr>
+        <w:tblPrEx>
+          <w:tblLayout w:type="fixed"/>
+          <w:tblCellMar>
+            <w:top w:w="0" w:type="dxa"/>
+            <w:left w:w="108" w:type="dxa"/>
+            <w:bottom w:w="0" w:type="dxa"/>
+            <w:right w:w="108" w:type="dxa"/>
+          </w:tblCellMar>
+        </w:tblPrEx>
+        <w:tc>
+          <w:tcPr>
+            <w:tcW w:w="3284" w:type="dxa"/>
+          </w:tcPr>
+          <w:p>
+            <w:pPr>
+              <w:widowControl w:val="0"/>
+              <w:numPr>
+                <w:ilvl w:val="0"/>
+                <w:numId w:val="0"/>
+              </w:numPr>
+              <w:spacing w:after="120"/>
+              <w:jc w:val="both"/>
+              <w:rPr>
+                <w:vertAlign w:val="baseline"/>
+              </w:rPr>
+            </w:pPr>
+            <w:r>
+              <w:rPr>
+                <w:vertAlign w:val="baseline"/>
+              </w:rPr>
+              <w:t>Dirige</w:t>
+            </w:r>
+          </w:p>
+        </w:tc>
+        <w:tc>
+          <w:tcPr>
+            <w:tcW w:w="3285" w:type="dxa"/>
+          </w:tcPr>
+          <w:p>
+            <w:pPr>
+              <w:widowControl w:val="0"/>
+              <w:numPr>
+                <w:ilvl w:val="0"/>
+                <w:numId w:val="0"/>
+              </w:numPr>
+              <w:spacing w:after="120"/>
+              <w:jc w:val="both"/>
+              <w:rPr>
+                <w:vertAlign w:val="baseline"/>
+              </w:rPr>
+            </w:pPr>
+            <w:r>
+              <w:rPr>
+                <w:vertAlign w:val="baseline"/>
+              </w:rPr>
+              <w:t>R</w:t>
+            </w:r>
+          </w:p>
+        </w:tc>
+        <w:tc>
+          <w:tcPr>
+            <w:tcW w:w="3285" w:type="dxa"/>
+          </w:tcPr>
+          <w:p>
+            <w:pPr>
+              <w:widowControl w:val="0"/>
+              <w:numPr>
+                <w:ilvl w:val="0"/>
+                <w:numId w:val="0"/>
+              </w:numPr>
+              <w:spacing w:after="120"/>
+              <w:jc w:val="both"/>
+              <w:rPr>
+                <w:vertAlign w:val="baseline"/>
+              </w:rPr>
+            </w:pPr>
+            <w:r>
+              <w:rPr>
+                <w:vertAlign w:val="baseline"/>
+              </w:rPr>
+              <w:t>200</w:t>
+            </w:r>
+          </w:p>
+        </w:tc>
+      </w:tr>
+      <w:tr>
+        <w:tblPrEx>
+          <w:tblLayout w:type="fixed"/>
+          <w:tblCellMar>
+            <w:top w:w="0" w:type="dxa"/>
+            <w:left w:w="108" w:type="dxa"/>
+            <w:bottom w:w="0" w:type="dxa"/>
+            <w:right w:w="108" w:type="dxa"/>
+          </w:tblCellMar>
+        </w:tblPrEx>
+        <w:tc>
+          <w:tcPr>
+            <w:tcW w:w="3284" w:type="dxa"/>
+          </w:tcPr>
+          <w:p>
+            <w:pPr>
+              <w:widowControl w:val="0"/>
+              <w:numPr>
+                <w:ilvl w:val="0"/>
+                <w:numId w:val="0"/>
+              </w:numPr>
+              <w:spacing w:after="120"/>
+              <w:jc w:val="both"/>
+              <w:rPr>
+                <w:vertAlign w:val="baseline"/>
+              </w:rPr>
+            </w:pPr>
+            <w:r>
+              <w:rPr>
+                <w:vertAlign w:val="baseline"/>
+              </w:rPr>
+              <w:t>Dirigente</w:t>
+            </w:r>
+          </w:p>
+        </w:tc>
+        <w:tc>
+          <w:tcPr>
+            <w:tcW w:w="3285" w:type="dxa"/>
+          </w:tcPr>
+          <w:p>
+            <w:pPr>
+              <w:widowControl w:val="0"/>
+              <w:numPr>
+                <w:ilvl w:val="0"/>
+                <w:numId w:val="0"/>
+              </w:numPr>
+              <w:spacing w:after="120"/>
+              <w:jc w:val="both"/>
+              <w:rPr>
+                <w:vertAlign w:val="baseline"/>
+              </w:rPr>
+            </w:pPr>
+            <w:r>
+              <w:rPr>
+                <w:vertAlign w:val="baseline"/>
+              </w:rPr>
+              <w:t xml:space="preserve">E </w:t>
+            </w:r>
+          </w:p>
+        </w:tc>
+        <w:tc>
+          <w:tcPr>
+            <w:tcW w:w="3285" w:type="dxa"/>
+          </w:tcPr>
+          <w:p>
+            <w:pPr>
+              <w:widowControl w:val="0"/>
+              <w:numPr>
+                <w:ilvl w:val="0"/>
+                <w:numId w:val="0"/>
+              </w:numPr>
+              <w:spacing w:after="120"/>
+              <w:jc w:val="both"/>
+              <w:rPr>
+                <w:vertAlign w:val="baseline"/>
+              </w:rPr>
+            </w:pPr>
+            <w:r>
+              <w:rPr>
+                <w:vertAlign w:val="baseline"/>
+              </w:rPr>
+              <w:t>200</w:t>
+            </w:r>
+          </w:p>
+        </w:tc>
+      </w:tr>
+      <w:tr>
+        <w:tblPrEx>
+          <w:tblLayout w:type="fixed"/>
+          <w:tblCellMar>
+            <w:top w:w="0" w:type="dxa"/>
+            <w:left w:w="108" w:type="dxa"/>
+            <w:bottom w:w="0" w:type="dxa"/>
+            <w:right w:w="108" w:type="dxa"/>
+          </w:tblCellMar>
+        </w:tblPrEx>
+        <w:tc>
+          <w:tcPr>
+            <w:tcW w:w="3284" w:type="dxa"/>
+          </w:tcPr>
+          <w:p>
+            <w:pPr>
+              <w:widowControl w:val="0"/>
+              <w:numPr>
+                <w:ilvl w:val="0"/>
+                <w:numId w:val="0"/>
+              </w:numPr>
+              <w:spacing w:after="120"/>
+              <w:jc w:val="both"/>
+              <w:rPr>
+                <w:vertAlign w:val="baseline"/>
+              </w:rPr>
+            </w:pPr>
+            <w:r>
+              <w:rPr>
+                <w:vertAlign w:val="baseline"/>
+              </w:rPr>
+              <w:t>Dipendente</w:t>
+            </w:r>
+          </w:p>
+        </w:tc>
+        <w:tc>
+          <w:tcPr>
+            <w:tcW w:w="3285" w:type="dxa"/>
+          </w:tcPr>
+          <w:p>
+            <w:pPr>
+              <w:widowControl w:val="0"/>
+              <w:numPr>
+                <w:ilvl w:val="0"/>
+                <w:numId w:val="0"/>
+              </w:numPr>
+              <w:spacing w:after="120"/>
+              <w:jc w:val="both"/>
+              <w:rPr>
+                <w:vertAlign w:val="baseline"/>
+              </w:rPr>
+            </w:pPr>
+            <w:r>
+              <w:rPr>
+                <w:vertAlign w:val="baseline"/>
+              </w:rPr>
+              <w:t>E</w:t>
+            </w:r>
+          </w:p>
+        </w:tc>
+        <w:tc>
+          <w:tcPr>
+            <w:tcW w:w="3285" w:type="dxa"/>
+          </w:tcPr>
+          <w:p>
+            <w:pPr>
+              <w:widowControl w:val="0"/>
+              <w:numPr>
+                <w:ilvl w:val="0"/>
+                <w:numId w:val="0"/>
+              </w:numPr>
+              <w:spacing w:after="120"/>
+              <w:jc w:val="both"/>
+              <w:rPr>
+                <w:vertAlign w:val="baseline"/>
+              </w:rPr>
+            </w:pPr>
+            <w:r>
+              <w:rPr>
+                <w:vertAlign w:val="baseline"/>
+              </w:rPr>
+              <w:t>6000</w:t>
+            </w:r>
+          </w:p>
+        </w:tc>
+      </w:tr>
+      <w:tr>
+        <w:tblPrEx>
+          <w:tblLayout w:type="fixed"/>
+          <w:tblCellMar>
+            <w:top w:w="0" w:type="dxa"/>
+            <w:left w:w="108" w:type="dxa"/>
+            <w:bottom w:w="0" w:type="dxa"/>
+            <w:right w:w="108" w:type="dxa"/>
+          </w:tblCellMar>
+        </w:tblPrEx>
+        <w:tc>
+          <w:tcPr>
+            <w:tcW w:w="3284" w:type="dxa"/>
+          </w:tcPr>
+          <w:p>
+            <w:pPr>
+              <w:widowControl w:val="0"/>
+              <w:numPr>
+                <w:ilvl w:val="0"/>
+                <w:numId w:val="0"/>
+              </w:numPr>
+              <w:spacing w:after="120"/>
+              <w:jc w:val="both"/>
+              <w:rPr>
+                <w:vertAlign w:val="baseline"/>
+              </w:rPr>
+            </w:pPr>
+            <w:r>
+              <w:rPr>
+                <w:vertAlign w:val="baseline"/>
+              </w:rPr>
+              <w:t>Lavora</w:t>
+            </w:r>
+          </w:p>
+        </w:tc>
+        <w:tc>
+          <w:tcPr>
+            <w:tcW w:w="3285" w:type="dxa"/>
+          </w:tcPr>
+          <w:p>
+            <w:pPr>
+              <w:widowControl w:val="0"/>
+              <w:numPr>
+                <w:ilvl w:val="0"/>
+                <w:numId w:val="0"/>
+              </w:numPr>
+              <w:spacing w:after="120"/>
+              <w:jc w:val="both"/>
+              <w:rPr>
+                <w:vertAlign w:val="baseline"/>
+              </w:rPr>
+            </w:pPr>
+            <w:r>
+              <w:rPr>
+                <w:vertAlign w:val="baseline"/>
+              </w:rPr>
+              <w:t>R</w:t>
+            </w:r>
+          </w:p>
+        </w:tc>
+        <w:tc>
+          <w:tcPr>
+            <w:tcW w:w="3285" w:type="dxa"/>
+          </w:tcPr>
+          <w:p>
+            <w:pPr>
+              <w:widowControl w:val="0"/>
+              <w:numPr>
+                <w:ilvl w:val="0"/>
+                <w:numId w:val="0"/>
+              </w:numPr>
+              <w:spacing w:after="120"/>
+              <w:jc w:val="both"/>
+              <w:rPr>
+                <w:vertAlign w:val="baseline"/>
+              </w:rPr>
+            </w:pPr>
+            <w:r>
+              <w:rPr>
+                <w:vertAlign w:val="baseline"/>
+              </w:rPr>
+              <w:t>6000</w:t>
+            </w:r>
+          </w:p>
+        </w:tc>
+      </w:tr>
+    </w:tbl>
+    <w:p>
+      <w:pPr>
+        <w:numPr>
+          <w:ilvl w:val="0"/>
+          <w:numId w:val="0"/>
+        </w:numPr>
+        <w:spacing w:after="120"/>
+        <w:ind w:left="700" w:leftChars="0"/>
+        <w:rPr>
+          <w:rFonts w:hint="default"/>
+        </w:rPr>
+      </w:pPr>
+    </w:p>
+    <w:p>
+      <w:pPr>
+        <w:numPr>
+          <w:ilvl w:val="0"/>
+          <w:numId w:val="0"/>
+        </w:numPr>
+        <w:spacing w:after="120"/>
+        <w:rPr>
+          <w:rFonts w:hint="default"/>
+        </w:rPr>
+      </w:pPr>
+    </w:p>
+    <w:p>
+      <w:pPr>
+        <w:numPr>
+          <w:ilvl w:val="0"/>
+          <w:numId w:val="0"/>
+        </w:numPr>
+        <w:spacing w:after="120"/>
+        <w:rPr>
+          <w:b/>
+          <w:bCs/>
+          <w:sz w:val="28"/>
+          <w:szCs w:val="28"/>
+        </w:rPr>
+      </w:pPr>
+      <w:r>
+        <w:rPr>
+          <w:b/>
+          <w:bCs/>
+          <w:sz w:val="28"/>
+          <w:szCs w:val="28"/>
+        </w:rPr>
+        <w:t>Tabella delle operazioni</w:t>
+      </w:r>
+    </w:p>
+    <w:p>
+      <w:pPr>
+        <w:numPr>
+          <w:ilvl w:val="0"/>
+          <w:numId w:val="0"/>
+        </w:numPr>
+        <w:spacing w:after="120"/>
+      </w:pPr>
+      <w:r>
+        <w:t>Sono state considerate tre operazioni:</w:t>
+      </w:r>
+    </w:p>
+    <w:p>
+      <w:pPr>
+        <w:numPr>
+          <w:ilvl w:val="0"/>
+          <w:numId w:val="3"/>
+        </w:numPr>
+        <w:spacing w:after="120"/>
+        <w:ind w:left="700" w:leftChars="0"/>
+      </w:pPr>
+      <w:r>
+        <w:t>Modifica del costo orario di un  dipendente, dato codice fiscale</w:t>
+      </w:r>
+    </w:p>
+    <w:p>
+      <w:pPr>
+        <w:numPr>
+          <w:ilvl w:val="0"/>
+          <w:numId w:val="3"/>
+        </w:numPr>
+        <w:spacing w:after="120"/>
+        <w:ind w:left="700" w:leftChars="0"/>
+      </w:pPr>
+      <w:r>
+        <w:t>Modifica del costo orario di un dirigente, dato codice fiscale</w:t>
+      </w:r>
+    </w:p>
+    <w:p>
+      <w:pPr>
+        <w:numPr>
+          <w:ilvl w:val="0"/>
+          <w:numId w:val="3"/>
+        </w:numPr>
+        <w:spacing w:after="120"/>
+        <w:ind w:left="700" w:leftChars="0"/>
+      </w:pPr>
+      <w:r>
+        <w:t>Controllo sul costo del personale di una determinata filiale</w:t>
+      </w:r>
+    </w:p>
+    <w:p>
+      <w:pPr>
+        <w:numPr>
+          <w:ilvl w:val="0"/>
+          <w:numId w:val="0"/>
+        </w:numPr>
+        <w:spacing w:after="120"/>
+        <w:rPr>
+          <w:rFonts w:hint="default"/>
+        </w:rPr>
+      </w:pPr>
+      <w:r>
+        <w:t>Sono tutte operazioni che avvengono abbastanza di rado in una azienda, ma quando si parla di una catena di negozi queste aumentano all</w:t>
+      </w:r>
+      <w:r>
+        <w:rPr>
+          <w:rFonts w:hint="default"/>
+        </w:rPr>
+        <w:t>’aumentare delle sedi e dei dipendenti, è stato quindi necessario tenerne conto.</w:t>
+      </w:r>
+    </w:p>
+    <w:p>
+      <w:pPr>
+        <w:numPr>
+          <w:ilvl w:val="0"/>
+          <w:numId w:val="0"/>
+        </w:numPr>
+        <w:spacing w:after="120"/>
+        <w:rPr>
+          <w:rFonts w:hint="default"/>
+        </w:rPr>
+      </w:pPr>
     </w:p>
     <w:p>
       <w:pPr>
@@ -4470,7 +5536,7 @@
               <w:rPr>
                 <w:vertAlign w:val="baseline"/>
               </w:rPr>
-              <w:t>Concetto</w:t>
+              <w:t>Operazione</w:t>
             </w:r>
           </w:p>
         </w:tc>
@@ -4522,7 +5588,7 @@
               <w:rPr>
                 <w:vertAlign w:val="baseline"/>
               </w:rPr>
-              <w:t>Volume</w:t>
+              <w:t>Frequenza</w:t>
             </w:r>
           </w:p>
         </w:tc>
@@ -4566,7 +5632,7 @@
               <w:rPr>
                 <w:vertAlign w:val="baseline"/>
               </w:rPr>
-              <w:t>Filiale</w:t>
+              <w:t>Op1</w:t>
             </w:r>
           </w:p>
         </w:tc>
@@ -4591,7 +5657,7 @@
               <w:rPr>
                 <w:vertAlign w:val="baseline"/>
               </w:rPr>
-              <w:t>E</w:t>
+              <w:t>I</w:t>
             </w:r>
           </w:p>
         </w:tc>
@@ -4616,760 +5682,13 @@
               <w:rPr>
                 <w:vertAlign w:val="baseline"/>
               </w:rPr>
-              <w:t>200</w:t>
+              <w:t>10/g</w:t>
             </w:r>
           </w:p>
         </w:tc>
       </w:tr>
       <w:tr>
         <w:tblPrEx>
-          <w:tblBorders>
-            <w:top w:val="single" w:color="auto" w:sz="4" w:space="0"/>
-            <w:left w:val="single" w:color="auto" w:sz="4" w:space="0"/>
-            <w:bottom w:val="single" w:color="auto" w:sz="4" w:space="0"/>
-            <w:right w:val="single" w:color="auto" w:sz="4" w:space="0"/>
-            <w:insideH w:val="single" w:color="auto" w:sz="4" w:space="0"/>
-            <w:insideV w:val="single" w:color="auto" w:sz="4" w:space="0"/>
-          </w:tblBorders>
-          <w:tblLayout w:type="fixed"/>
-          <w:tblCellMar>
-            <w:top w:w="0" w:type="dxa"/>
-            <w:left w:w="108" w:type="dxa"/>
-            <w:bottom w:w="0" w:type="dxa"/>
-            <w:right w:w="108" w:type="dxa"/>
-          </w:tblCellMar>
-        </w:tblPrEx>
-        <w:tc>
-          <w:tcPr>
-            <w:tcW w:w="3284" w:type="dxa"/>
-          </w:tcPr>
-          <w:p>
-            <w:pPr>
-              <w:widowControl w:val="0"/>
-              <w:numPr>
-                <w:ilvl w:val="0"/>
-                <w:numId w:val="0"/>
-              </w:numPr>
-              <w:spacing w:after="120"/>
-              <w:jc w:val="both"/>
-              <w:rPr>
-                <w:vertAlign w:val="baseline"/>
-              </w:rPr>
-            </w:pPr>
-            <w:r>
-              <w:rPr>
-                <w:vertAlign w:val="baseline"/>
-              </w:rPr>
-              <w:t>Dirige</w:t>
-            </w:r>
-          </w:p>
-        </w:tc>
-        <w:tc>
-          <w:tcPr>
-            <w:tcW w:w="3285" w:type="dxa"/>
-          </w:tcPr>
-          <w:p>
-            <w:pPr>
-              <w:widowControl w:val="0"/>
-              <w:numPr>
-                <w:ilvl w:val="0"/>
-                <w:numId w:val="0"/>
-              </w:numPr>
-              <w:spacing w:after="120"/>
-              <w:jc w:val="both"/>
-              <w:rPr>
-                <w:vertAlign w:val="baseline"/>
-              </w:rPr>
-            </w:pPr>
-            <w:r>
-              <w:rPr>
-                <w:vertAlign w:val="baseline"/>
-              </w:rPr>
-              <w:t>R</w:t>
-            </w:r>
-          </w:p>
-        </w:tc>
-        <w:tc>
-          <w:tcPr>
-            <w:tcW w:w="3285" w:type="dxa"/>
-          </w:tcPr>
-          <w:p>
-            <w:pPr>
-              <w:widowControl w:val="0"/>
-              <w:numPr>
-                <w:ilvl w:val="0"/>
-                <w:numId w:val="0"/>
-              </w:numPr>
-              <w:spacing w:after="120"/>
-              <w:jc w:val="both"/>
-              <w:rPr>
-                <w:vertAlign w:val="baseline"/>
-              </w:rPr>
-            </w:pPr>
-            <w:r>
-              <w:rPr>
-                <w:vertAlign w:val="baseline"/>
-              </w:rPr>
-              <w:t>200</w:t>
-            </w:r>
-          </w:p>
-        </w:tc>
-      </w:tr>
-      <w:tr>
-        <w:tblPrEx>
-          <w:tblBorders>
-            <w:top w:val="single" w:color="auto" w:sz="4" w:space="0"/>
-            <w:left w:val="single" w:color="auto" w:sz="4" w:space="0"/>
-            <w:bottom w:val="single" w:color="auto" w:sz="4" w:space="0"/>
-            <w:right w:val="single" w:color="auto" w:sz="4" w:space="0"/>
-            <w:insideH w:val="single" w:color="auto" w:sz="4" w:space="0"/>
-            <w:insideV w:val="single" w:color="auto" w:sz="4" w:space="0"/>
-          </w:tblBorders>
-          <w:tblLayout w:type="fixed"/>
-          <w:tblCellMar>
-            <w:top w:w="0" w:type="dxa"/>
-            <w:left w:w="108" w:type="dxa"/>
-            <w:bottom w:w="0" w:type="dxa"/>
-            <w:right w:w="108" w:type="dxa"/>
-          </w:tblCellMar>
-        </w:tblPrEx>
-        <w:tc>
-          <w:tcPr>
-            <w:tcW w:w="3284" w:type="dxa"/>
-          </w:tcPr>
-          <w:p>
-            <w:pPr>
-              <w:widowControl w:val="0"/>
-              <w:numPr>
-                <w:ilvl w:val="0"/>
-                <w:numId w:val="0"/>
-              </w:numPr>
-              <w:spacing w:after="120"/>
-              <w:jc w:val="both"/>
-              <w:rPr>
-                <w:vertAlign w:val="baseline"/>
-              </w:rPr>
-            </w:pPr>
-            <w:r>
-              <w:rPr>
-                <w:vertAlign w:val="baseline"/>
-              </w:rPr>
-              <w:t>Dirigente</w:t>
-            </w:r>
-          </w:p>
-        </w:tc>
-        <w:tc>
-          <w:tcPr>
-            <w:tcW w:w="3285" w:type="dxa"/>
-          </w:tcPr>
-          <w:p>
-            <w:pPr>
-              <w:widowControl w:val="0"/>
-              <w:numPr>
-                <w:ilvl w:val="0"/>
-                <w:numId w:val="0"/>
-              </w:numPr>
-              <w:spacing w:after="120"/>
-              <w:jc w:val="both"/>
-              <w:rPr>
-                <w:vertAlign w:val="baseline"/>
-              </w:rPr>
-            </w:pPr>
-            <w:r>
-              <w:rPr>
-                <w:vertAlign w:val="baseline"/>
-              </w:rPr>
-              <w:t xml:space="preserve">E </w:t>
-            </w:r>
-          </w:p>
-        </w:tc>
-        <w:tc>
-          <w:tcPr>
-            <w:tcW w:w="3285" w:type="dxa"/>
-          </w:tcPr>
-          <w:p>
-            <w:pPr>
-              <w:widowControl w:val="0"/>
-              <w:numPr>
-                <w:ilvl w:val="0"/>
-                <w:numId w:val="0"/>
-              </w:numPr>
-              <w:spacing w:after="120"/>
-              <w:jc w:val="both"/>
-              <w:rPr>
-                <w:vertAlign w:val="baseline"/>
-              </w:rPr>
-            </w:pPr>
-            <w:r>
-              <w:rPr>
-                <w:vertAlign w:val="baseline"/>
-              </w:rPr>
-              <w:t>200</w:t>
-            </w:r>
-          </w:p>
-        </w:tc>
-      </w:tr>
-      <w:tr>
-        <w:tblPrEx>
-          <w:tblBorders>
-            <w:top w:val="single" w:color="auto" w:sz="4" w:space="0"/>
-            <w:left w:val="single" w:color="auto" w:sz="4" w:space="0"/>
-            <w:bottom w:val="single" w:color="auto" w:sz="4" w:space="0"/>
-            <w:right w:val="single" w:color="auto" w:sz="4" w:space="0"/>
-            <w:insideH w:val="single" w:color="auto" w:sz="4" w:space="0"/>
-            <w:insideV w:val="single" w:color="auto" w:sz="4" w:space="0"/>
-          </w:tblBorders>
-          <w:tblLayout w:type="fixed"/>
-          <w:tblCellMar>
-            <w:top w:w="0" w:type="dxa"/>
-            <w:left w:w="108" w:type="dxa"/>
-            <w:bottom w:w="0" w:type="dxa"/>
-            <w:right w:w="108" w:type="dxa"/>
-          </w:tblCellMar>
-        </w:tblPrEx>
-        <w:tc>
-          <w:tcPr>
-            <w:tcW w:w="3284" w:type="dxa"/>
-          </w:tcPr>
-          <w:p>
-            <w:pPr>
-              <w:widowControl w:val="0"/>
-              <w:numPr>
-                <w:ilvl w:val="0"/>
-                <w:numId w:val="0"/>
-              </w:numPr>
-              <w:spacing w:after="120"/>
-              <w:jc w:val="both"/>
-              <w:rPr>
-                <w:vertAlign w:val="baseline"/>
-              </w:rPr>
-            </w:pPr>
-            <w:r>
-              <w:rPr>
-                <w:vertAlign w:val="baseline"/>
-              </w:rPr>
-              <w:t>Dipendente</w:t>
-            </w:r>
-          </w:p>
-        </w:tc>
-        <w:tc>
-          <w:tcPr>
-            <w:tcW w:w="3285" w:type="dxa"/>
-          </w:tcPr>
-          <w:p>
-            <w:pPr>
-              <w:widowControl w:val="0"/>
-              <w:numPr>
-                <w:ilvl w:val="0"/>
-                <w:numId w:val="0"/>
-              </w:numPr>
-              <w:spacing w:after="120"/>
-              <w:jc w:val="both"/>
-              <w:rPr>
-                <w:vertAlign w:val="baseline"/>
-              </w:rPr>
-            </w:pPr>
-            <w:r>
-              <w:rPr>
-                <w:vertAlign w:val="baseline"/>
-              </w:rPr>
-              <w:t>E</w:t>
-            </w:r>
-          </w:p>
-        </w:tc>
-        <w:tc>
-          <w:tcPr>
-            <w:tcW w:w="3285" w:type="dxa"/>
-          </w:tcPr>
-          <w:p>
-            <w:pPr>
-              <w:widowControl w:val="0"/>
-              <w:numPr>
-                <w:ilvl w:val="0"/>
-                <w:numId w:val="0"/>
-              </w:numPr>
-              <w:spacing w:after="120"/>
-              <w:jc w:val="both"/>
-              <w:rPr>
-                <w:vertAlign w:val="baseline"/>
-              </w:rPr>
-            </w:pPr>
-            <w:r>
-              <w:rPr>
-                <w:vertAlign w:val="baseline"/>
-              </w:rPr>
-              <w:t>6000</w:t>
-            </w:r>
-          </w:p>
-        </w:tc>
-      </w:tr>
-      <w:tr>
-        <w:tblPrEx>
-          <w:tblBorders>
-            <w:top w:val="single" w:color="auto" w:sz="4" w:space="0"/>
-            <w:left w:val="single" w:color="auto" w:sz="4" w:space="0"/>
-            <w:bottom w:val="single" w:color="auto" w:sz="4" w:space="0"/>
-            <w:right w:val="single" w:color="auto" w:sz="4" w:space="0"/>
-            <w:insideH w:val="single" w:color="auto" w:sz="4" w:space="0"/>
-            <w:insideV w:val="single" w:color="auto" w:sz="4" w:space="0"/>
-          </w:tblBorders>
-          <w:tblLayout w:type="fixed"/>
-          <w:tblCellMar>
-            <w:top w:w="0" w:type="dxa"/>
-            <w:left w:w="108" w:type="dxa"/>
-            <w:bottom w:w="0" w:type="dxa"/>
-            <w:right w:w="108" w:type="dxa"/>
-          </w:tblCellMar>
-        </w:tblPrEx>
-        <w:tc>
-          <w:tcPr>
-            <w:tcW w:w="3284" w:type="dxa"/>
-          </w:tcPr>
-          <w:p>
-            <w:pPr>
-              <w:widowControl w:val="0"/>
-              <w:numPr>
-                <w:ilvl w:val="0"/>
-                <w:numId w:val="0"/>
-              </w:numPr>
-              <w:spacing w:after="120"/>
-              <w:jc w:val="both"/>
-              <w:rPr>
-                <w:vertAlign w:val="baseline"/>
-              </w:rPr>
-            </w:pPr>
-            <w:r>
-              <w:rPr>
-                <w:vertAlign w:val="baseline"/>
-              </w:rPr>
-              <w:t>Lavora</w:t>
-            </w:r>
-          </w:p>
-        </w:tc>
-        <w:tc>
-          <w:tcPr>
-            <w:tcW w:w="3285" w:type="dxa"/>
-          </w:tcPr>
-          <w:p>
-            <w:pPr>
-              <w:widowControl w:val="0"/>
-              <w:numPr>
-                <w:ilvl w:val="0"/>
-                <w:numId w:val="0"/>
-              </w:numPr>
-              <w:spacing w:after="120"/>
-              <w:jc w:val="both"/>
-              <w:rPr>
-                <w:vertAlign w:val="baseline"/>
-              </w:rPr>
-            </w:pPr>
-            <w:r>
-              <w:rPr>
-                <w:vertAlign w:val="baseline"/>
-              </w:rPr>
-              <w:t>R</w:t>
-            </w:r>
-          </w:p>
-        </w:tc>
-        <w:tc>
-          <w:tcPr>
-            <w:tcW w:w="3285" w:type="dxa"/>
-          </w:tcPr>
-          <w:p>
-            <w:pPr>
-              <w:widowControl w:val="0"/>
-              <w:numPr>
-                <w:ilvl w:val="0"/>
-                <w:numId w:val="0"/>
-              </w:numPr>
-              <w:spacing w:after="120"/>
-              <w:jc w:val="both"/>
-              <w:rPr>
-                <w:vertAlign w:val="baseline"/>
-              </w:rPr>
-            </w:pPr>
-            <w:r>
-              <w:rPr>
-                <w:vertAlign w:val="baseline"/>
-              </w:rPr>
-              <w:t>6000</w:t>
-            </w:r>
-          </w:p>
-        </w:tc>
-      </w:tr>
-    </w:tbl>
-    <w:p>
-      <w:pPr>
-        <w:numPr>
-          <w:ilvl w:val="0"/>
-          <w:numId w:val="0"/>
-        </w:numPr>
-        <w:spacing w:after="120"/>
-        <w:ind w:left="700" w:leftChars="0"/>
-        <w:rPr>
-          <w:rFonts w:hint="default"/>
-        </w:rPr>
-      </w:pPr>
-    </w:p>
-    <w:p>
-      <w:pPr>
-        <w:numPr>
-          <w:ilvl w:val="0"/>
-          <w:numId w:val="0"/>
-        </w:numPr>
-        <w:spacing w:after="120"/>
-        <w:rPr>
-          <w:rFonts w:hint="default"/>
-        </w:rPr>
-      </w:pPr>
-    </w:p>
-    <w:p>
-      <w:pPr>
-        <w:numPr>
-          <w:ilvl w:val="0"/>
-          <w:numId w:val="0"/>
-        </w:numPr>
-        <w:spacing w:after="120"/>
-        <w:rPr>
-          <w:b/>
-          <w:bCs/>
-          <w:sz w:val="28"/>
-          <w:szCs w:val="28"/>
-        </w:rPr>
-      </w:pPr>
-      <w:r>
-        <w:rPr>
-          <w:b/>
-          <w:bCs/>
-          <w:sz w:val="28"/>
-          <w:szCs w:val="28"/>
-        </w:rPr>
-        <w:t>Tabella delle operazioni</w:t>
-      </w:r>
-    </w:p>
-    <w:p>
-      <w:pPr>
-        <w:numPr>
-          <w:ilvl w:val="0"/>
-          <w:numId w:val="0"/>
-        </w:numPr>
-        <w:spacing w:after="120"/>
-      </w:pPr>
-      <w:r>
-        <w:t>Sono state considerate tre operazioni:</w:t>
-      </w:r>
-    </w:p>
-    <w:p>
-      <w:pPr>
-        <w:numPr>
-          <w:ilvl w:val="0"/>
-          <w:numId w:val="3"/>
-        </w:numPr>
-        <w:spacing w:after="120"/>
-        <w:ind w:left="700" w:leftChars="0"/>
-      </w:pPr>
-      <w:r>
-        <w:t>Modifica del costo orario di un  dipendente, dato codice fiscale</w:t>
-      </w:r>
-    </w:p>
-    <w:p>
-      <w:pPr>
-        <w:numPr>
-          <w:ilvl w:val="0"/>
-          <w:numId w:val="3"/>
-        </w:numPr>
-        <w:spacing w:after="120"/>
-        <w:ind w:left="700" w:leftChars="0"/>
-      </w:pPr>
-      <w:r>
-        <w:t>Modifica del costo orario di un dirigente, dato codice fiscale</w:t>
-      </w:r>
-    </w:p>
-    <w:p>
-      <w:pPr>
-        <w:numPr>
-          <w:ilvl w:val="0"/>
-          <w:numId w:val="3"/>
-        </w:numPr>
-        <w:spacing w:after="120"/>
-        <w:ind w:left="700" w:leftChars="0"/>
-      </w:pPr>
-      <w:r>
-        <w:t>Controllo sul costo del personale di una determinata filiale</w:t>
-      </w:r>
-    </w:p>
-    <w:p>
-      <w:pPr>
-        <w:numPr>
-          <w:ilvl w:val="0"/>
-          <w:numId w:val="0"/>
-        </w:numPr>
-        <w:spacing w:after="120"/>
-        <w:rPr>
-          <w:rFonts w:hint="default"/>
-        </w:rPr>
-      </w:pPr>
-      <w:r>
-        <w:t>Sono tutte operazioni che avvengono abbastanza di rado in una azienda, ma quando si parla di una catena di negozi queste aumentano all</w:t>
-      </w:r>
-      <w:r>
-        <w:rPr>
-          <w:rFonts w:hint="default"/>
-        </w:rPr>
-        <w:t>’aumentare delle sedi e dei dipendenti, è stato quindi necessario tenerne conto.</w:t>
-      </w:r>
-    </w:p>
-    <w:p>
-      <w:pPr>
-        <w:numPr>
-          <w:ilvl w:val="0"/>
-          <w:numId w:val="0"/>
-        </w:numPr>
-        <w:spacing w:after="120"/>
-        <w:rPr>
-          <w:rFonts w:hint="default"/>
-        </w:rPr>
-      </w:pPr>
-    </w:p>
-    <w:p>
-      <w:pPr>
-        <w:numPr>
-          <w:ilvl w:val="0"/>
-          <w:numId w:val="0"/>
-        </w:numPr>
-        <w:spacing w:after="120"/>
-        <w:rPr>
-          <w:rFonts w:hint="default"/>
-        </w:rPr>
-      </w:pPr>
-    </w:p>
-    <w:tbl>
-      <w:tblPr>
-        <w:tblStyle w:val="7"/>
-        <w:tblW w:w="9854" w:type="dxa"/>
-        <w:tblInd w:w="0" w:type="dxa"/>
-        <w:tblBorders>
-          <w:top w:val="single" w:color="auto" w:sz="4" w:space="0"/>
-          <w:left w:val="single" w:color="auto" w:sz="4" w:space="0"/>
-          <w:bottom w:val="single" w:color="auto" w:sz="4" w:space="0"/>
-          <w:right w:val="single" w:color="auto" w:sz="4" w:space="0"/>
-          <w:insideH w:val="single" w:color="auto" w:sz="4" w:space="0"/>
-          <w:insideV w:val="single" w:color="auto" w:sz="4" w:space="0"/>
-        </w:tblBorders>
-        <w:tblLayout w:type="fixed"/>
-        <w:tblCellMar>
-          <w:top w:w="0" w:type="dxa"/>
-          <w:left w:w="108" w:type="dxa"/>
-          <w:bottom w:w="0" w:type="dxa"/>
-          <w:right w:w="108" w:type="dxa"/>
-        </w:tblCellMar>
-      </w:tblPr>
-      <w:tblGrid>
-        <w:gridCol w:w="3284"/>
-        <w:gridCol w:w="3285"/>
-        <w:gridCol w:w="3285"/>
-      </w:tblGrid>
-      <w:tr>
-        <w:tblPrEx>
-          <w:tblBorders>
-            <w:top w:val="single" w:color="auto" w:sz="4" w:space="0"/>
-            <w:left w:val="single" w:color="auto" w:sz="4" w:space="0"/>
-            <w:bottom w:val="single" w:color="auto" w:sz="4" w:space="0"/>
-            <w:right w:val="single" w:color="auto" w:sz="4" w:space="0"/>
-            <w:insideH w:val="single" w:color="auto" w:sz="4" w:space="0"/>
-            <w:insideV w:val="single" w:color="auto" w:sz="4" w:space="0"/>
-          </w:tblBorders>
-          <w:tblLayout w:type="fixed"/>
-          <w:tblCellMar>
-            <w:top w:w="0" w:type="dxa"/>
-            <w:left w:w="108" w:type="dxa"/>
-            <w:bottom w:w="0" w:type="dxa"/>
-            <w:right w:w="108" w:type="dxa"/>
-          </w:tblCellMar>
-        </w:tblPrEx>
-        <w:tc>
-          <w:tcPr>
-            <w:tcW w:w="3284" w:type="dxa"/>
-            <w:shd w:val="clear" w:color="auto" w:fill="FFC000" w:themeFill="accent4"/>
-          </w:tcPr>
-          <w:p>
-            <w:pPr>
-              <w:widowControl w:val="0"/>
-              <w:numPr>
-                <w:ilvl w:val="0"/>
-                <w:numId w:val="0"/>
-              </w:numPr>
-              <w:spacing w:after="120"/>
-              <w:jc w:val="both"/>
-              <w:rPr>
-                <w:vertAlign w:val="baseline"/>
-              </w:rPr>
-            </w:pPr>
-            <w:r>
-              <w:rPr>
-                <w:vertAlign w:val="baseline"/>
-              </w:rPr>
-              <w:t>Operazione</w:t>
-            </w:r>
-          </w:p>
-        </w:tc>
-        <w:tc>
-          <w:tcPr>
-            <w:tcW w:w="3285" w:type="dxa"/>
-            <w:shd w:val="clear" w:color="auto" w:fill="FFC000" w:themeFill="accent4"/>
-          </w:tcPr>
-          <w:p>
-            <w:pPr>
-              <w:widowControl w:val="0"/>
-              <w:numPr>
-                <w:ilvl w:val="0"/>
-                <w:numId w:val="0"/>
-              </w:numPr>
-              <w:spacing w:after="120"/>
-              <w:jc w:val="both"/>
-              <w:rPr>
-                <w:vertAlign w:val="baseline"/>
-              </w:rPr>
-            </w:pPr>
-            <w:r>
-              <w:rPr>
-                <w:vertAlign w:val="baseline"/>
-              </w:rPr>
-              <w:t>Tipo</w:t>
-            </w:r>
-          </w:p>
-        </w:tc>
-        <w:tc>
-          <w:tcPr>
-            <w:tcW w:w="3285" w:type="dxa"/>
-            <w:shd w:val="clear" w:color="auto" w:fill="FFC000" w:themeFill="accent4"/>
-          </w:tcPr>
-          <w:p>
-            <w:pPr>
-              <w:widowControl w:val="0"/>
-              <w:numPr>
-                <w:ilvl w:val="0"/>
-                <w:numId w:val="0"/>
-              </w:numPr>
-              <w:spacing w:after="120"/>
-              <w:jc w:val="both"/>
-              <w:rPr>
-                <w:vertAlign w:val="baseline"/>
-              </w:rPr>
-            </w:pPr>
-            <w:r>
-              <w:rPr>
-                <w:vertAlign w:val="baseline"/>
-              </w:rPr>
-              <w:t>Frequenza</w:t>
-            </w:r>
-          </w:p>
-        </w:tc>
-      </w:tr>
-      <w:tr>
-        <w:tblPrEx>
-          <w:tblBorders>
-            <w:top w:val="single" w:color="auto" w:sz="4" w:space="0"/>
-            <w:left w:val="single" w:color="auto" w:sz="4" w:space="0"/>
-            <w:bottom w:val="single" w:color="auto" w:sz="4" w:space="0"/>
-            <w:right w:val="single" w:color="auto" w:sz="4" w:space="0"/>
-            <w:insideH w:val="single" w:color="auto" w:sz="4" w:space="0"/>
-            <w:insideV w:val="single" w:color="auto" w:sz="4" w:space="0"/>
-          </w:tblBorders>
-          <w:tblLayout w:type="fixed"/>
-          <w:tblCellMar>
-            <w:top w:w="0" w:type="dxa"/>
-            <w:left w:w="108" w:type="dxa"/>
-            <w:bottom w:w="0" w:type="dxa"/>
-            <w:right w:w="108" w:type="dxa"/>
-          </w:tblCellMar>
-        </w:tblPrEx>
-        <w:tc>
-          <w:tcPr>
-            <w:tcW w:w="3284" w:type="dxa"/>
-          </w:tcPr>
-          <w:p>
-            <w:pPr>
-              <w:widowControl w:val="0"/>
-              <w:numPr>
-                <w:ilvl w:val="0"/>
-                <w:numId w:val="0"/>
-              </w:numPr>
-              <w:spacing w:after="120"/>
-              <w:jc w:val="both"/>
-              <w:rPr>
-                <w:vertAlign w:val="baseline"/>
-              </w:rPr>
-            </w:pPr>
-            <w:r>
-              <w:rPr>
-                <w:vertAlign w:val="baseline"/>
-              </w:rPr>
-              <w:t>Op1</w:t>
-            </w:r>
-          </w:p>
-        </w:tc>
-        <w:tc>
-          <w:tcPr>
-            <w:tcW w:w="3285" w:type="dxa"/>
-          </w:tcPr>
-          <w:p>
-            <w:pPr>
-              <w:widowControl w:val="0"/>
-              <w:numPr>
-                <w:ilvl w:val="0"/>
-                <w:numId w:val="0"/>
-              </w:numPr>
-              <w:spacing w:after="120"/>
-              <w:jc w:val="both"/>
-              <w:rPr>
-                <w:vertAlign w:val="baseline"/>
-              </w:rPr>
-            </w:pPr>
-            <w:r>
-              <w:rPr>
-                <w:vertAlign w:val="baseline"/>
-              </w:rPr>
-              <w:t>I</w:t>
-            </w:r>
-          </w:p>
-        </w:tc>
-        <w:tc>
-          <w:tcPr>
-            <w:tcW w:w="3285" w:type="dxa"/>
-          </w:tcPr>
-          <w:p>
-            <w:pPr>
-              <w:widowControl w:val="0"/>
-              <w:numPr>
-                <w:ilvl w:val="0"/>
-                <w:numId w:val="0"/>
-              </w:numPr>
-              <w:spacing w:after="120"/>
-              <w:jc w:val="both"/>
-              <w:rPr>
-                <w:vertAlign w:val="baseline"/>
-              </w:rPr>
-            </w:pPr>
-            <w:r>
-              <w:rPr>
-                <w:vertAlign w:val="baseline"/>
-              </w:rPr>
-              <w:t>10/g</w:t>
-            </w:r>
-          </w:p>
-        </w:tc>
-      </w:tr>
-      <w:tr>
-        <w:tblPrEx>
-          <w:tblBorders>
-            <w:top w:val="single" w:color="auto" w:sz="4" w:space="0"/>
-            <w:left w:val="single" w:color="auto" w:sz="4" w:space="0"/>
-            <w:bottom w:val="single" w:color="auto" w:sz="4" w:space="0"/>
-            <w:right w:val="single" w:color="auto" w:sz="4" w:space="0"/>
-            <w:insideH w:val="single" w:color="auto" w:sz="4" w:space="0"/>
-            <w:insideV w:val="single" w:color="auto" w:sz="4" w:space="0"/>
-          </w:tblBorders>
           <w:tblLayout w:type="fixed"/>
           <w:tblCellMar>
             <w:top w:w="0" w:type="dxa"/>
@@ -7272,14 +7591,6 @@
       </w:tblGrid>
       <w:tr>
         <w:tblPrEx>
-          <w:tblBorders>
-            <w:top w:val="single" w:color="auto" w:sz="4" w:space="0"/>
-            <w:left w:val="single" w:color="auto" w:sz="4" w:space="0"/>
-            <w:bottom w:val="single" w:color="auto" w:sz="4" w:space="0"/>
-            <w:right w:val="single" w:color="auto" w:sz="4" w:space="0"/>
-            <w:insideH w:val="single" w:color="auto" w:sz="4" w:space="0"/>
-            <w:insideV w:val="single" w:color="auto" w:sz="4" w:space="0"/>
-          </w:tblBorders>
           <w:tblLayout w:type="fixed"/>
           <w:tblCellMar>
             <w:top w:w="0" w:type="dxa"/>
@@ -8914,8 +9225,6 @@
           <w:rFonts w:hint="default"/>
         </w:rPr>
       </w:pPr>
-      <w:bookmarkStart w:id="0" w:name="_GoBack"/>
-      <w:bookmarkEnd w:id="0"/>
     </w:p>
     <w:p>
       <w:pPr>

</xml_diff>